<commit_message>
Se realizaron cambios en el orden del texto nada más.
</commit_message>
<xml_diff>
--- a/Documentos de ponencias en eventos/Encuentro ECE2I/Artículo para ponencia en ECE2I - Gestión del proyecto.docx
+++ b/Documentos de ponencias en eventos/Encuentro ECE2I/Artículo para ponencia en ECE2I - Gestión del proyecto.docx
@@ -1,6 +1,6 @@
 
 <file path=word/document.xml><?xml version="1.0" encoding="utf-8"?>
-<w:document xmlns:wpc="http://schemas.microsoft.com/office/word/2010/wordprocessingCanvas" xmlns:cx="http://schemas.microsoft.com/office/drawing/2014/chartex" xmlns:cx1="http://schemas.microsoft.com/office/drawing/2015/9/8/chartex" xmlns:mc="http://schemas.openxmlformats.org/markup-compatibility/2006" xmlns:o="urn:schemas-microsoft-com:office:office" xmlns:r="http://schemas.openxmlformats.org/officeDocument/2006/relationships" xmlns:m="http://schemas.openxmlformats.org/officeDocument/2006/math" xmlns:v="urn:schemas-microsoft-com:vml" xmlns:wp14="http://schemas.microsoft.com/office/word/2010/wordprocessingDrawing" xmlns:wp="http://schemas.openxmlformats.org/drawingml/2006/wordprocessingDrawing" xmlns:w10="urn:schemas-microsoft-com:office:word" xmlns:w="http://schemas.openxmlformats.org/wordprocessingml/2006/main" xmlns:w14="http://schemas.microsoft.com/office/word/2010/wordml" xmlns:w15="http://schemas.microsoft.com/office/word/2012/wordml" xmlns:w16se="http://schemas.microsoft.com/office/word/2015/wordml/symex" xmlns:wpg="http://schemas.microsoft.com/office/word/2010/wordprocessingGroup" xmlns:wpi="http://schemas.microsoft.com/office/word/2010/wordprocessingInk" xmlns:wne="http://schemas.microsoft.com/office/word/2006/wordml" xmlns:wps="http://schemas.microsoft.com/office/word/2010/wordprocessingShape" mc:Ignorable="w14 w15 w16se wp14">
+<w:document xmlns:wpc="http://schemas.microsoft.com/office/word/2010/wordprocessingCanvas" xmlns:cx="http://schemas.microsoft.com/office/drawing/2014/chartex" xmlns:cx1="http://schemas.microsoft.com/office/drawing/2015/9/8/chartex" xmlns:cx2="http://schemas.microsoft.com/office/drawing/2015/10/21/chartex" xmlns:cx3="http://schemas.microsoft.com/office/drawing/2016/5/9/chartex" xmlns:cx4="http://schemas.microsoft.com/office/drawing/2016/5/10/chartex" xmlns:cx5="http://schemas.microsoft.com/office/drawing/2016/5/11/chartex" xmlns:cx6="http://schemas.microsoft.com/office/drawing/2016/5/12/chartex" xmlns:cx7="http://schemas.microsoft.com/office/drawing/2016/5/13/chartex" xmlns:cx8="http://schemas.microsoft.com/office/drawing/2016/5/14/chartex" xmlns:mc="http://schemas.openxmlformats.org/markup-compatibility/2006" xmlns:aink="http://schemas.microsoft.com/office/drawing/2016/ink" xmlns:am3d="http://schemas.microsoft.com/office/drawing/2017/model3d" xmlns:o="urn:schemas-microsoft-com:office:office" xmlns:r="http://schemas.openxmlformats.org/officeDocument/2006/relationships" xmlns:m="http://schemas.openxmlformats.org/officeDocument/2006/math" xmlns:v="urn:schemas-microsoft-com:vml" xmlns:wp14="http://schemas.microsoft.com/office/word/2010/wordprocessingDrawing" xmlns:wp="http://schemas.openxmlformats.org/drawingml/2006/wordprocessingDrawing" xmlns:w10="urn:schemas-microsoft-com:office:word" xmlns:w="http://schemas.openxmlformats.org/wordprocessingml/2006/main" xmlns:w14="http://schemas.microsoft.com/office/word/2010/wordml" xmlns:w15="http://schemas.microsoft.com/office/word/2012/wordml" xmlns:w16cid="http://schemas.microsoft.com/office/word/2016/wordml/cid" xmlns:w16se="http://schemas.microsoft.com/office/word/2015/wordml/symex" xmlns:wpg="http://schemas.microsoft.com/office/word/2010/wordprocessingGroup" xmlns:wpi="http://schemas.microsoft.com/office/word/2010/wordprocessingInk" xmlns:wne="http://schemas.microsoft.com/office/word/2006/wordml" xmlns:wps="http://schemas.microsoft.com/office/word/2010/wordprocessingShape" mc:Ignorable="w14 w15 w16se w16cid wp14">
   <w:body>
     <w:p>
       <w:pPr>
@@ -317,16 +317,10 @@
     <w:p>
       <w:pPr>
         <w:pStyle w:val="Ttulo1"/>
-        <w:rPr>
-          <w:lang w:val="en-US"/>
-        </w:rPr>
       </w:pPr>
       <w:bookmarkStart w:id="0" w:name="_gjdgxs" w:colFirst="0" w:colLast="0"/>
       <w:bookmarkEnd w:id="0"/>
       <w:r>
-        <w:rPr>
-          <w:lang w:val="en-US"/>
-        </w:rPr>
         <w:t>Introducción</w:t>
       </w:r>
     </w:p>
@@ -1204,6 +1198,91 @@
     </w:p>
     <w:p>
       <w:r>
+        <w:rPr>
+          <w:noProof/>
+        </w:rPr>
+        <mc:AlternateContent>
+          <mc:Choice Requires="wps">
+            <w:drawing>
+              <wp:anchor distT="0" distB="0" distL="114300" distR="114300" simplePos="0" relativeHeight="251661312" behindDoc="0" locked="0" layoutInCell="1" allowOverlap="1" wp14:anchorId="35FD5CC0" wp14:editId="7D400F90">
+                <wp:simplePos x="0" y="0"/>
+                <wp:positionH relativeFrom="column">
+                  <wp:posOffset>3842385</wp:posOffset>
+                </wp:positionH>
+                <wp:positionV relativeFrom="paragraph">
+                  <wp:posOffset>1554480</wp:posOffset>
+                </wp:positionV>
+                <wp:extent cx="480060" cy="655320"/>
+                <wp:effectExtent l="0" t="38100" r="72390" b="30480"/>
+                <wp:wrapNone/>
+                <wp:docPr id="3" name="Conector: angular 3"/>
+                <wp:cNvGraphicFramePr/>
+                <a:graphic xmlns:a="http://schemas.openxmlformats.org/drawingml/2006/main">
+                  <a:graphicData uri="http://schemas.microsoft.com/office/word/2010/wordprocessingShape">
+                    <wps:wsp>
+                      <wps:cNvCnPr/>
+                      <wps:spPr>
+                        <a:xfrm flipV="1">
+                          <a:off x="0" y="0"/>
+                          <a:ext cx="480060" cy="655320"/>
+                        </a:xfrm>
+                        <a:prstGeom prst="bentConnector3">
+                          <a:avLst>
+                            <a:gd name="adj1" fmla="val 100794"/>
+                          </a:avLst>
+                        </a:prstGeom>
+                        <a:ln>
+                          <a:solidFill>
+                            <a:schemeClr val="tx2">
+                              <a:lumMod val="20000"/>
+                              <a:lumOff val="80000"/>
+                            </a:schemeClr>
+                          </a:solidFill>
+                          <a:tailEnd type="triangle"/>
+                        </a:ln>
+                      </wps:spPr>
+                      <wps:style>
+                        <a:lnRef idx="1">
+                          <a:schemeClr val="accent6"/>
+                        </a:lnRef>
+                        <a:fillRef idx="0">
+                          <a:schemeClr val="accent6"/>
+                        </a:fillRef>
+                        <a:effectRef idx="0">
+                          <a:schemeClr val="accent6"/>
+                        </a:effectRef>
+                        <a:fontRef idx="minor">
+                          <a:schemeClr val="tx1"/>
+                        </a:fontRef>
+                      </wps:style>
+                      <wps:bodyPr/>
+                    </wps:wsp>
+                  </a:graphicData>
+                </a:graphic>
+              </wp:anchor>
+            </w:drawing>
+          </mc:Choice>
+          <mc:Fallback>
+            <w:pict>
+              <v:shapetype w14:anchorId="00D2CDFE" id="_x0000_t34" coordsize="21600,21600" o:spt="34" o:oned="t" adj="10800" path="m,l@0,0@0,21600,21600,21600e" filled="f">
+                <v:stroke joinstyle="miter"/>
+                <v:formulas>
+                  <v:f eqn="val #0"/>
+                </v:formulas>
+                <v:path arrowok="t" fillok="f" o:connecttype="none"/>
+                <v:handles>
+                  <v:h position="#0,center"/>
+                </v:handles>
+                <o:lock v:ext="edit" shapetype="t"/>
+              </v:shapetype>
+              <v:shape id="Conector: angular 3" o:spid="_x0000_s1026" type="#_x0000_t34" style="position:absolute;margin-left:302.55pt;margin-top:122.4pt;width:37.8pt;height:51.6pt;flip:y;z-index:251661312;visibility:visible;mso-wrap-style:square;mso-wrap-distance-left:9pt;mso-wrap-distance-top:0;mso-wrap-distance-right:9pt;mso-wrap-distance-bottom:0;mso-position-horizontal:absolute;mso-position-horizontal-relative:text;mso-position-vertical:absolute;mso-position-vertical-relative:text" o:gfxdata="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" adj="21772" strokecolor="#c6d9f1 [671]">
+                <v:stroke endarrow="block"/>
+              </v:shape>
+            </w:pict>
+          </mc:Fallback>
+        </mc:AlternateContent>
+      </w:r>
+      <w:r>
         <w:t xml:space="preserve">               </w:t>
       </w:r>
       <w:r>
@@ -1213,9 +1292,9 @@
         <mc:AlternateContent>
           <mc:Choice Requires="wpg">
             <w:drawing>
-              <wp:inline distT="0" distB="0" distL="0" distR="0" wp14:anchorId="79EE0C97" wp14:editId="581BE709">
-                <wp:extent cx="4491990" cy="2354580"/>
-                <wp:effectExtent l="57150" t="38100" r="80010" b="102870"/>
+              <wp:inline distT="0" distB="0" distL="0" distR="0" wp14:anchorId="79EE0C97" wp14:editId="368657A9">
+                <wp:extent cx="4217670" cy="2567940"/>
+                <wp:effectExtent l="57150" t="38100" r="68580" b="99060"/>
                 <wp:docPr id="10" name="Grupo 10"/>
                 <wp:cNvGraphicFramePr/>
                 <a:graphic xmlns:a="http://schemas.openxmlformats.org/drawingml/2006/main">
@@ -1225,9 +1304,9 @@
                       <wpg:grpSpPr>
                         <a:xfrm>
                           <a:off x="0" y="0"/>
-                          <a:ext cx="4491990" cy="2354580"/>
+                          <a:ext cx="4217670" cy="2567940"/>
                           <a:chOff x="-118453" y="0"/>
-                          <a:chExt cx="6166593" cy="3472225"/>
+                          <a:chExt cx="5920571" cy="3513933"/>
                         </a:xfrm>
                       </wpg:grpSpPr>
                       <wps:wsp>
@@ -1489,8 +1568,8 @@
                         <wps:cNvSpPr/>
                         <wps:spPr>
                           <a:xfrm>
-                            <a:off x="785942" y="2366966"/>
-                            <a:ext cx="2969857" cy="1105259"/>
+                            <a:off x="1310076" y="2408674"/>
+                            <a:ext cx="2969858" cy="1105259"/>
                           </a:xfrm>
                           <a:prstGeom prst="roundRect">
                             <a:avLst/>
@@ -1575,45 +1654,11 @@
                         </wps:bodyPr>
                       </wps:wsp>
                       <wps:wsp>
-                        <wps:cNvPr id="7" name="Conector recto de flecha 7"/>
-                        <wps:cNvCnPr>
-                          <a:stCxn id="9" idx="3"/>
-                          <a:endCxn id="8" idx="1"/>
-                        </wps:cNvCnPr>
-                        <wps:spPr>
-                          <a:xfrm flipV="1">
-                            <a:off x="3755799" y="2804595"/>
-                            <a:ext cx="433351" cy="115002"/>
-                          </a:xfrm>
-                          <a:prstGeom prst="straightConnector1">
-                            <a:avLst/>
-                          </a:prstGeom>
-                          <a:ln>
-                            <a:tailEnd type="triangle"/>
-                          </a:ln>
-                        </wps:spPr>
-                        <wps:style>
-                          <a:lnRef idx="1">
-                            <a:schemeClr val="accent1"/>
-                          </a:lnRef>
-                          <a:fillRef idx="0">
-                            <a:schemeClr val="accent1"/>
-                          </a:fillRef>
-                          <a:effectRef idx="0">
-                            <a:schemeClr val="accent1"/>
-                          </a:effectRef>
-                          <a:fontRef idx="minor">
-                            <a:schemeClr val="tx1"/>
-                          </a:fontRef>
-                        </wps:style>
-                        <wps:bodyPr/>
-                      </wps:wsp>
-                      <wps:wsp>
                         <wps:cNvPr id="8" name="Rectángulo 8"/>
                         <wps:cNvSpPr/>
                         <wps:spPr>
                           <a:xfrm>
-                            <a:off x="4189150" y="2398941"/>
+                            <a:off x="3943128" y="1241533"/>
                             <a:ext cx="1858990" cy="811305"/>
                           </a:xfrm>
                           <a:prstGeom prst="rect">
@@ -1713,7 +1758,7 @@
           </mc:Choice>
           <mc:Fallback>
             <w:pict>
-              <v:group w14:anchorId="79EE0C97" id="Grupo 10" o:spid="_x0000_s1026" style="width:353.7pt;height:185.4pt;mso-position-horizontal-relative:char;mso-position-vertical-relative:line" coordorigin="-1184" coordsize="61665,34722" o:gfxdata="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">
+              <v:group w14:anchorId="79EE0C97" id="Grupo 10" o:spid="_x0000_s1026" style="width:332.1pt;height:202.2pt;mso-position-horizontal-relative:char;mso-position-vertical-relative:line" coordorigin="-1184" coordsize="59205,35139" o:gfxdata="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">
                 <v:rect id="Rectángulo 1" o:spid="_x0000_s1027" style="position:absolute;left:-1184;top:1904;width:13375;height:6210;visibility:visible;mso-wrap-style:square;v-text-anchor:middle" o:gfxdata="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" fillcolor="#c6d9f1 [671]" strokecolor="#c6d9f1 [671]">
                   <v:shadow on="t" color="black" opacity="24903f" origin=",.5" offset="0,.55556mm"/>
                   <v:textbox>
@@ -1828,7 +1873,7 @@
                 <v:shape id="Flecha arriba y abajo 5" o:spid="_x0000_s1030" type="#_x0000_t70" style="position:absolute;left:25242;top:8528;width:7544;height:15143;visibility:visible;mso-wrap-style:square;v-text-anchor:middle" o:gfxdata="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" adj=",5380" fillcolor="#c6d9f1 [671]" strokecolor="#c6d9f1 [671]">
                   <v:shadow on="t" color="black" opacity="24903f" origin=",.5" offset="0,.55556mm"/>
                 </v:shape>
-                <v:roundrect id="Rectángulo redondeado 6" o:spid="_x0000_s1031" style="position:absolute;left:7859;top:23669;width:29698;height:11053;visibility:visible;mso-wrap-style:square;v-text-anchor:middle" arcsize="10923f" o:gfxdata="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" fillcolor="#c6d9f1 [671]" strokecolor="#dbe5f1 [660]">
+                <v:roundrect id="Rectángulo redondeado 6" o:spid="_x0000_s1031" style="position:absolute;left:13100;top:24086;width:29699;height:11053;visibility:visible;mso-wrap-style:square;v-text-anchor:middle" arcsize="10923f" o:gfxdata="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" fillcolor="#c6d9f1 [671]" strokecolor="#dbe5f1 [660]">
                   <v:shadow on="t" color="black" opacity="24903f" origin=",.5" offset="0,.55556mm"/>
                   <v:textbox>
                     <w:txbxContent>
@@ -1874,10 +1919,7 @@
                     </w:txbxContent>
                   </v:textbox>
                 </v:roundrect>
-                <v:shape id="Conector recto de flecha 7" o:spid="_x0000_s1032" type="#_x0000_t32" style="position:absolute;left:37557;top:28045;width:4334;height:1150;flip:y;visibility:visible;mso-wrap-style:square" o:connectortype="straight" o:gfxdata="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" strokecolor="#4579b8 [3044]">
-                  <v:stroke endarrow="block"/>
-                </v:shape>
-                <v:rect id="Rectángulo 8" o:spid="_x0000_s1033" style="position:absolute;left:41891;top:23989;width:18590;height:8113;visibility:visible;mso-wrap-style:square;v-text-anchor:middle" o:gfxdata="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" fillcolor="#c6d9f1 [671]" strokecolor="#c6d9f1 [671]">
+                <v:rect id="Rectángulo 8" o:spid="_x0000_s1032" style="position:absolute;left:39431;top:12415;width:18590;height:8113;visibility:visible;mso-wrap-style:square;v-text-anchor:middle" o:gfxdata="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" fillcolor="#c6d9f1 [671]" strokecolor="#c6d9f1 [671]">
                   <v:shadow on="t" color="black" opacity="24903f" origin=",.5" offset="0,.55556mm"/>
                   <v:textbox>
                     <w:txbxContent>
@@ -1936,6 +1978,8 @@
           </mc:Fallback>
         </mc:AlternateContent>
       </w:r>
+      <w:bookmarkStart w:id="2" w:name="_GoBack"/>
+      <w:bookmarkEnd w:id="2"/>
     </w:p>
     <w:p>
       <w:pPr>
@@ -1949,8 +1993,8 @@
           <w:szCs w:val="24"/>
         </w:rPr>
       </w:pPr>
-      <w:bookmarkStart w:id="2" w:name="_3znysh7" w:colFirst="0" w:colLast="0"/>
-      <w:bookmarkEnd w:id="2"/>
+      <w:bookmarkStart w:id="3" w:name="_3znysh7" w:colFirst="0" w:colLast="0"/>
+      <w:bookmarkEnd w:id="3"/>
       <w:r>
         <w:rPr>
           <w:color w:val="auto"/>
@@ -2019,62 +2063,68 @@
       </w:r>
     </w:p>
     <w:p>
-      <w:pPr>
-        <w:pBdr>
-          <w:top w:val="nil"/>
-          <w:left w:val="nil"/>
-          <w:bottom w:val="nil"/>
-          <w:right w:val="nil"/>
-          <w:between w:val="nil"/>
-        </w:pBdr>
-        <w:spacing w:after="200"/>
-        <w:jc w:val="left"/>
-        <w:rPr>
-          <w:iCs/>
-          <w:color w:val="000000"/>
-        </w:rPr>
-      </w:pPr>
-      <w:r>
-        <w:rPr>
-          <w:iCs/>
-          <w:color w:val="000000"/>
-        </w:rPr>
+      <w:r>
         <w:t xml:space="preserve">A continuación, se realizará una breve descripción de cada uno de </w:t>
       </w:r>
       <w:r>
-        <w:rPr>
-          <w:iCs/>
-          <w:color w:val="000000"/>
-        </w:rPr>
         <w:t>los</w:t>
       </w:r>
       <w:r>
-        <w:rPr>
-          <w:iCs/>
-          <w:color w:val="000000"/>
-        </w:rPr>
         <w:t xml:space="preserve"> procesos y las actividades que conlleva</w:t>
       </w:r>
       <w:r>
-        <w:rPr>
-          <w:iCs/>
-          <w:color w:val="000000"/>
-        </w:rPr>
         <w:t>n</w:t>
       </w:r>
       <w:r>
-        <w:rPr>
-          <w:iCs/>
-          <w:color w:val="000000"/>
-        </w:rPr>
         <w:t>.</w:t>
       </w:r>
     </w:p>
     <w:p>
       <w:pPr>
+        <w:pStyle w:val="Prrafodelista"/>
         <w:numPr>
           <w:ilvl w:val="0"/>
-          <w:numId w:val="8"/>
+          <w:numId w:val="22"/>
+        </w:numPr>
+        <w:rPr>
+          <w:b/>
+          <w:bCs/>
+        </w:rPr>
+      </w:pPr>
+      <w:r>
+        <w:rPr>
+          <w:b/>
+          <w:bCs/>
+        </w:rPr>
+        <w:t>Proceso de gestión del proyecto (PM):</w:t>
+      </w:r>
+    </w:p>
+    <w:p>
+      <w:r>
+        <w:t xml:space="preserve">El proceso de gestión tiene como propósito de establecer y también ejecutar de manera sistemática las tareas del proyecto de la implementación del software. </w:t>
+      </w:r>
+      <w:r>
+        <w:lastRenderedPageBreak/>
+        <w:t>Donde esto permite cumplir los objetivos del proyecto como calidad, tiempo y costos esperados.</w:t>
+      </w:r>
+    </w:p>
+    <w:p>
+      <w:r>
+        <w:t xml:space="preserve">Este proceso de gestión cuenta con algunas actividades que son: Planificación del proyecto, Ejecución del proyecto, Evaluación y Control del proyecto y por </w:t>
+      </w:r>
+      <w:r>
+        <w:t>último</w:t>
+      </w:r>
+      <w:r>
+        <w:t xml:space="preserve"> Cierre del proyecto.</w:t>
+      </w:r>
+    </w:p>
+    <w:p>
+      <w:pPr>
+        <w:pStyle w:val="Prrafodelista"/>
+        <w:numPr>
+          <w:ilvl w:val="0"/>
+          <w:numId w:val="22"/>
         </w:numPr>
         <w:pBdr>
           <w:top w:val="nil"/>
@@ -2083,70 +2133,6 @@
           <w:right w:val="nil"/>
           <w:between w:val="nil"/>
         </w:pBdr>
-        <w:ind w:left="360"/>
-        <w:rPr>
-          <w:b/>
-          <w:color w:val="000000"/>
-        </w:rPr>
-      </w:pPr>
-      <w:r>
-        <w:rPr>
-          <w:b/>
-          <w:color w:val="000000"/>
-        </w:rPr>
-        <w:t>Proceso de gestión del proyecto (PM):</w:t>
-      </w:r>
-    </w:p>
-    <w:p>
-      <w:r>
-        <w:t xml:space="preserve">El proceso de gestión tiene como propósito de establecer y también ejecutar de manera sistemática las tareas del proyecto de la implementación del software. </w:t>
-      </w:r>
-      <w:r>
-        <w:lastRenderedPageBreak/>
-        <w:t>Donde esto permite cumplir los objetivos del proyecto como calidad, tiempo y costos esperados.</w:t>
-      </w:r>
-    </w:p>
-    <w:p>
-      <w:r>
-        <w:t>Este proceso de gestión cuenta con algunas actividades que son: Planificación del proyecto, Ejecución del proyecto, Evaluación y Con</w:t>
-      </w:r>
-      <w:r>
-        <w:t xml:space="preserve">trol del </w:t>
-      </w:r>
-      <w:r>
-        <w:t>proyecto y por ultimo Cierre del proyecto.</w:t>
-      </w:r>
-    </w:p>
-    <w:p>
-      <w:pPr>
-        <w:pBdr>
-          <w:top w:val="nil"/>
-          <w:left w:val="nil"/>
-          <w:bottom w:val="nil"/>
-          <w:right w:val="nil"/>
-          <w:between w:val="nil"/>
-        </w:pBdr>
-        <w:ind w:left="360"/>
-        <w:rPr>
-          <w:b/>
-          <w:color w:val="000000"/>
-        </w:rPr>
-      </w:pPr>
-    </w:p>
-    <w:p>
-      <w:pPr>
-        <w:numPr>
-          <w:ilvl w:val="0"/>
-          <w:numId w:val="9"/>
-        </w:numPr>
-        <w:pBdr>
-          <w:top w:val="nil"/>
-          <w:left w:val="nil"/>
-          <w:bottom w:val="nil"/>
-          <w:right w:val="nil"/>
-          <w:between w:val="nil"/>
-        </w:pBdr>
-        <w:ind w:left="360"/>
         <w:rPr>
           <w:b/>
           <w:color w:val="000000"/>
@@ -2161,14 +2147,10 @@
       </w:r>
     </w:p>
     <w:p>
-      <w:pPr>
-        <w:pStyle w:val="Prrafodelista"/>
-        <w:ind w:left="643"/>
-      </w:pPr>
-      <w:bookmarkStart w:id="3" w:name="_2et92p0" w:colFirst="0" w:colLast="0"/>
-      <w:bookmarkEnd w:id="3"/>
-      <w:r>
-        <w:t xml:space="preserve"> En el proceso se realiza la sistemática de las actividades de análisis, integración, construcción e integración y pruebas de software modificados nuevos según con los requisitos </w:t>
+      <w:bookmarkStart w:id="4" w:name="_2et92p0" w:colFirst="0" w:colLast="0"/>
+      <w:bookmarkEnd w:id="4"/>
+      <w:r>
+        <w:t xml:space="preserve">En el proceso se realiza la sistemática de las actividades de análisis, integración, construcción e integración y pruebas de software modificados nuevos según con los requisitos </w:t>
       </w:r>
       <w:r>
         <w:rPr>
@@ -2205,29 +2187,14 @@
       </w:r>
     </w:p>
     <w:p>
-      <w:pPr>
-        <w:pStyle w:val="Prrafodelista"/>
-        <w:ind w:left="643"/>
-      </w:pPr>
       <w:r>
         <w:t>Para la implementación del software tiene las siguientes actividades:</w:t>
       </w:r>
-    </w:p>
-    <w:p>
-      <w:pPr>
-        <w:pStyle w:val="Prrafodelista"/>
-        <w:pBdr>
-          <w:top w:val="nil"/>
-          <w:left w:val="nil"/>
-          <w:bottom w:val="nil"/>
-          <w:right w:val="nil"/>
-          <w:between w:val="nil"/>
-        </w:pBdr>
-        <w:ind w:left="643"/>
-        <w:rPr>
-          <w:color w:val="000000"/>
-        </w:rPr>
-      </w:pPr>
+      <w:r>
+        <w:t xml:space="preserve"> </w:t>
+      </w:r>
+    </w:p>
+    <w:p>
       <w:r>
         <w:rPr>
           <w:color w:val="000000"/>
@@ -2301,7 +2268,7 @@
           <w:ilvl w:val="0"/>
           <w:numId w:val="20"/>
         </w:numPr>
-        <w:spacing w:after="160" w:line="259" w:lineRule="auto"/>
+        <w:spacing w:after="160"/>
         <w:rPr>
           <w:color w:val="000000"/>
         </w:rPr>
@@ -2327,7 +2294,7 @@
           <w:ilvl w:val="0"/>
           <w:numId w:val="20"/>
         </w:numPr>
-        <w:spacing w:after="160" w:line="259" w:lineRule="auto"/>
+        <w:spacing w:after="160"/>
         <w:rPr>
           <w:color w:val="000000"/>
         </w:rPr>
@@ -2343,7 +2310,37 @@
         <w:rPr>
           <w:color w:val="000000"/>
         </w:rPr>
-        <w:t>: se seguirá los pasos establecidos en la metodología iconix.</w:t>
+        <w:t>: se seguirá</w:t>
+      </w:r>
+      <w:r>
+        <w:rPr>
+          <w:color w:val="000000"/>
+        </w:rPr>
+        <w:t>n</w:t>
+      </w:r>
+      <w:r>
+        <w:rPr>
+          <w:color w:val="000000"/>
+        </w:rPr>
+        <w:t xml:space="preserve"> los pasos establecidos en la metodología </w:t>
+      </w:r>
+      <w:r>
+        <w:rPr>
+          <w:color w:val="000000"/>
+        </w:rPr>
+        <w:t>I</w:t>
+      </w:r>
+      <w:r>
+        <w:rPr>
+          <w:color w:val="000000"/>
+        </w:rPr>
+        <w:t>CONIX</w:t>
+      </w:r>
+      <w:r>
+        <w:rPr>
+          <w:color w:val="000000"/>
+        </w:rPr>
+        <w:t>.</w:t>
       </w:r>
     </w:p>
     <w:p>
@@ -2445,7 +2442,6 @@
         <w:rPr>
           <w:color w:val="000000"/>
         </w:rPr>
-        <w:lastRenderedPageBreak/>
         <w:t xml:space="preserve">En la caracterización se describieron los principales artefactos según la ISO/IEC 29110 para poder gestionar el proyecto. </w:t>
       </w:r>
     </w:p>
@@ -2465,6 +2461,7 @@
         <w:rPr>
           <w:b/>
         </w:rPr>
+        <w:lastRenderedPageBreak/>
         <w:t xml:space="preserve">Adecuar las características seleccionadas a los tiempos y contexto del proyecto </w:t>
       </w:r>
     </w:p>
@@ -2472,8 +2469,8 @@
       <w:pPr>
         <w:ind w:left="360"/>
       </w:pPr>
-      <w:bookmarkStart w:id="4" w:name="_tyjcwt" w:colFirst="0" w:colLast="0"/>
-      <w:bookmarkEnd w:id="4"/>
+      <w:bookmarkStart w:id="5" w:name="_tyjcwt" w:colFirst="0" w:colLast="0"/>
+      <w:bookmarkEnd w:id="5"/>
       <w:r>
         <w:t xml:space="preserve">Se llevó a cabo la realización de los artefactos </w:t>
       </w:r>
@@ -2500,8 +2497,8 @@
       <w:pPr>
         <w:pStyle w:val="Ttulo1"/>
       </w:pPr>
-      <w:bookmarkStart w:id="5" w:name="_3dy6vkm" w:colFirst="0" w:colLast="0"/>
-      <w:bookmarkEnd w:id="5"/>
+      <w:bookmarkStart w:id="6" w:name="_3dy6vkm" w:colFirst="0" w:colLast="0"/>
+      <w:bookmarkEnd w:id="6"/>
       <w:r>
         <w:t>Capítulo 3: Resultados y conclusiones</w:t>
       </w:r>
@@ -2620,7 +2617,19 @@
         <w:rPr>
           <w:color w:val="000000"/>
         </w:rPr>
-        <w:t>Se realiza toda la planeación que se va a llevar a cabo el proyecto, y se produce los siguientes artefactos: un plan de proyecto, repositorio para el proyecto, copia de seguridad del repositorio, y por ultimo resultado de la verificación.</w:t>
+        <w:t xml:space="preserve">Se realiza toda la planeación que se va a llevar a cabo el proyecto, y se produce los siguientes artefactos: un plan de proyecto, repositorio para el proyecto, copia de seguridad del repositorio, y por </w:t>
+      </w:r>
+      <w:r>
+        <w:rPr>
+          <w:color w:val="000000"/>
+        </w:rPr>
+        <w:t>último</w:t>
+      </w:r>
+      <w:r>
+        <w:rPr>
+          <w:color w:val="000000"/>
+        </w:rPr>
+        <w:t xml:space="preserve"> resultado de la verificación.</w:t>
       </w:r>
     </w:p>
     <w:p>
@@ -2794,7 +2803,6 @@
           <w:b/>
           <w:color w:val="000000"/>
         </w:rPr>
-        <w:lastRenderedPageBreak/>
         <w:t xml:space="preserve">Caracterización de las </w:t>
       </w:r>
       <w:r>
@@ -2860,6 +2868,7 @@
           <w:bCs/>
           <w:color w:val="000000"/>
         </w:rPr>
+        <w:lastRenderedPageBreak/>
         <w:t xml:space="preserve">A </w:t>
       </w:r>
       <w:r>
@@ -2958,14 +2967,7 @@
           <w:bCs/>
           <w:color w:val="000000"/>
         </w:rPr>
-        <w:t>s</w:t>
-      </w:r>
-      <w:r>
-        <w:rPr>
-          <w:bCs/>
-          <w:color w:val="000000"/>
-        </w:rPr>
-        <w:t>e planea todas las actividades del proyecto que se van a realizar con sus fechas esto asegura la finalización exitosa del proyecto.</w:t>
+        <w:t>se planea todas las actividades del proyecto que se van a realizar con sus fechas esto asegura la finalización exitosa del proyecto.</w:t>
       </w:r>
     </w:p>
     <w:p>
@@ -3480,38 +3482,44 @@
         <w:rPr>
           <w:color w:val="000000"/>
         </w:rPr>
+        <w:t xml:space="preserve">Para la realización de cada uno de los artefactos seleccionados </w:t>
+      </w:r>
+      <w:r>
+        <w:rPr>
+          <w:color w:val="000000"/>
+        </w:rPr>
+        <w:t>para este proyecto</w:t>
+      </w:r>
+      <w:r>
+        <w:rPr>
+          <w:color w:val="000000"/>
+        </w:rPr>
+        <w:t xml:space="preserve">, se adecuaron los requisitos </w:t>
+      </w:r>
+      <w:r>
+        <w:rPr>
+          <w:color w:val="000000"/>
+        </w:rPr>
+        <w:t>que por defecto propon</w:t>
+      </w:r>
+      <w:r>
+        <w:rPr>
+          <w:color w:val="000000"/>
+        </w:rPr>
+        <w:t>ía</w:t>
+      </w:r>
+      <w:r>
+        <w:rPr>
+          <w:color w:val="000000"/>
+        </w:rPr>
+        <w:t xml:space="preserve"> el estándar </w:t>
+      </w:r>
+      <w:r>
+        <w:rPr>
+          <w:color w:val="000000"/>
+        </w:rPr>
         <w:lastRenderedPageBreak/>
-        <w:t xml:space="preserve">Para la realización de cada uno de los artefactos seleccionados </w:t>
-      </w:r>
-      <w:r>
-        <w:rPr>
-          <w:color w:val="000000"/>
-        </w:rPr>
-        <w:t>para este proyecto</w:t>
-      </w:r>
-      <w:r>
-        <w:rPr>
-          <w:color w:val="000000"/>
-        </w:rPr>
-        <w:t xml:space="preserve">, se adecuaron los requisitos </w:t>
-      </w:r>
-      <w:r>
-        <w:rPr>
-          <w:color w:val="000000"/>
-        </w:rPr>
-        <w:t>que por defecto propon</w:t>
-      </w:r>
-      <w:r>
-        <w:rPr>
-          <w:color w:val="000000"/>
-        </w:rPr>
-        <w:t>ía</w:t>
-      </w:r>
-      <w:r>
-        <w:rPr>
-          <w:color w:val="000000"/>
-        </w:rPr>
-        <w:t xml:space="preserve"> el estándar para </w:t>
+        <w:t xml:space="preserve">para </w:t>
       </w:r>
       <w:r>
         <w:rPr>
@@ -3741,8 +3749,8 @@
           <w:color w:val="000000"/>
         </w:rPr>
       </w:pPr>
-      <w:bookmarkStart w:id="6" w:name="_1t3h5sf" w:colFirst="0" w:colLast="0"/>
-      <w:bookmarkEnd w:id="6"/>
+      <w:bookmarkStart w:id="7" w:name="_1t3h5sf" w:colFirst="0" w:colLast="0"/>
+      <w:bookmarkEnd w:id="7"/>
       <w:r>
         <w:rPr>
           <w:b/>
@@ -3961,14 +3969,14 @@
         <w:rPr>
           <w:color w:val="000000"/>
         </w:rPr>
-        <w:t xml:space="preserve"> fase, actividad, fecha final esperada, fecha de </w:t>
+        <w:t xml:space="preserve"> fase, actividad, fecha final esperada, fecha de revisión, estado de las tareas actuales (pendiente y completada), fecha </w:t>
       </w:r>
       <w:r>
         <w:rPr>
           <w:color w:val="000000"/>
         </w:rPr>
         <w:lastRenderedPageBreak/>
-        <w:t>revisión, estado de las tareas actuales (pendiente y completada), fecha de entrega real, cantidad de días esperados, cantidad de días reales y observaciones.</w:t>
+        <w:t>de entrega real, cantidad de días esperados, cantidad de días reales y observaciones.</w:t>
       </w:r>
     </w:p>
     <w:p>
@@ -4004,8 +4012,6 @@
       <w:r>
         <w:t>Es un formato de ajuste según de un requisito que se necesita.</w:t>
       </w:r>
-      <w:bookmarkStart w:id="7" w:name="_GoBack"/>
-      <w:bookmarkEnd w:id="7"/>
     </w:p>
     <w:p>
       <w:pPr>
@@ -4887,7 +4893,7 @@
 </file>
 
 <file path=word/endnotes.xml><?xml version="1.0" encoding="utf-8"?>
-<w:endnotes xmlns:wpc="http://schemas.microsoft.com/office/word/2010/wordprocessingCanvas" xmlns:cx="http://schemas.microsoft.com/office/drawing/2014/chartex" xmlns:cx1="http://schemas.microsoft.com/office/drawing/2015/9/8/chartex" xmlns:mc="http://schemas.openxmlformats.org/markup-compatibility/2006" xmlns:o="urn:schemas-microsoft-com:office:office" xmlns:r="http://schemas.openxmlformats.org/officeDocument/2006/relationships" xmlns:m="http://schemas.openxmlformats.org/officeDocument/2006/math" xmlns:v="urn:schemas-microsoft-com:vml" xmlns:wp14="http://schemas.microsoft.com/office/word/2010/wordprocessingDrawing" xmlns:wp="http://schemas.openxmlformats.org/drawingml/2006/wordprocessingDrawing" xmlns:w10="urn:schemas-microsoft-com:office:word" xmlns:w="http://schemas.openxmlformats.org/wordprocessingml/2006/main" xmlns:w14="http://schemas.microsoft.com/office/word/2010/wordml" xmlns:w15="http://schemas.microsoft.com/office/word/2012/wordml" xmlns:w16se="http://schemas.microsoft.com/office/word/2015/wordml/symex" xmlns:wpg="http://schemas.microsoft.com/office/word/2010/wordprocessingGroup" xmlns:wpi="http://schemas.microsoft.com/office/word/2010/wordprocessingInk" xmlns:wne="http://schemas.microsoft.com/office/word/2006/wordml" xmlns:wps="http://schemas.microsoft.com/office/word/2010/wordprocessingShape" mc:Ignorable="w14 w15 w16se wp14">
+<w:endnotes xmlns:wpc="http://schemas.microsoft.com/office/word/2010/wordprocessingCanvas" xmlns:cx="http://schemas.microsoft.com/office/drawing/2014/chartex" xmlns:cx1="http://schemas.microsoft.com/office/drawing/2015/9/8/chartex" xmlns:cx2="http://schemas.microsoft.com/office/drawing/2015/10/21/chartex" xmlns:cx3="http://schemas.microsoft.com/office/drawing/2016/5/9/chartex" xmlns:cx4="http://schemas.microsoft.com/office/drawing/2016/5/10/chartex" xmlns:cx5="http://schemas.microsoft.com/office/drawing/2016/5/11/chartex" xmlns:cx6="http://schemas.microsoft.com/office/drawing/2016/5/12/chartex" xmlns:cx7="http://schemas.microsoft.com/office/drawing/2016/5/13/chartex" xmlns:cx8="http://schemas.microsoft.com/office/drawing/2016/5/14/chartex" xmlns:mc="http://schemas.openxmlformats.org/markup-compatibility/2006" xmlns:aink="http://schemas.microsoft.com/office/drawing/2016/ink" xmlns:am3d="http://schemas.microsoft.com/office/drawing/2017/model3d" xmlns:o="urn:schemas-microsoft-com:office:office" xmlns:r="http://schemas.openxmlformats.org/officeDocument/2006/relationships" xmlns:m="http://schemas.openxmlformats.org/officeDocument/2006/math" xmlns:v="urn:schemas-microsoft-com:vml" xmlns:wp14="http://schemas.microsoft.com/office/word/2010/wordprocessingDrawing" xmlns:wp="http://schemas.openxmlformats.org/drawingml/2006/wordprocessingDrawing" xmlns:w10="urn:schemas-microsoft-com:office:word" xmlns:w="http://schemas.openxmlformats.org/wordprocessingml/2006/main" xmlns:w14="http://schemas.microsoft.com/office/word/2010/wordml" xmlns:w15="http://schemas.microsoft.com/office/word/2012/wordml" xmlns:w16cid="http://schemas.microsoft.com/office/word/2016/wordml/cid" xmlns:w16se="http://schemas.microsoft.com/office/word/2015/wordml/symex" xmlns:wpg="http://schemas.microsoft.com/office/word/2010/wordprocessingGroup" xmlns:wpi="http://schemas.microsoft.com/office/word/2010/wordprocessingInk" xmlns:wne="http://schemas.microsoft.com/office/word/2006/wordml" xmlns:wps="http://schemas.microsoft.com/office/word/2010/wordprocessingShape" mc:Ignorable="w14 w15 w16se w16cid wp14">
   <w:endnote w:type="separator" w:id="-1">
     <w:p>
       <w:pPr>
@@ -4912,7 +4918,7 @@
 </file>
 
 <file path=word/footer1.xml><?xml version="1.0" encoding="utf-8"?>
-<w:ftr xmlns:wpc="http://schemas.microsoft.com/office/word/2010/wordprocessingCanvas" xmlns:cx="http://schemas.microsoft.com/office/drawing/2014/chartex" xmlns:cx1="http://schemas.microsoft.com/office/drawing/2015/9/8/chartex" xmlns:mc="http://schemas.openxmlformats.org/markup-compatibility/2006" xmlns:o="urn:schemas-microsoft-com:office:office" xmlns:r="http://schemas.openxmlformats.org/officeDocument/2006/relationships" xmlns:m="http://schemas.openxmlformats.org/officeDocument/2006/math" xmlns:v="urn:schemas-microsoft-com:vml" xmlns:wp14="http://schemas.microsoft.com/office/word/2010/wordprocessingDrawing" xmlns:wp="http://schemas.openxmlformats.org/drawingml/2006/wordprocessingDrawing" xmlns:w10="urn:schemas-microsoft-com:office:word" xmlns:w="http://schemas.openxmlformats.org/wordprocessingml/2006/main" xmlns:w14="http://schemas.microsoft.com/office/word/2010/wordml" xmlns:w15="http://schemas.microsoft.com/office/word/2012/wordml" xmlns:w16se="http://schemas.microsoft.com/office/word/2015/wordml/symex" xmlns:wpg="http://schemas.microsoft.com/office/word/2010/wordprocessingGroup" xmlns:wpi="http://schemas.microsoft.com/office/word/2010/wordprocessingInk" xmlns:wne="http://schemas.microsoft.com/office/word/2006/wordml" xmlns:wps="http://schemas.microsoft.com/office/word/2010/wordprocessingShape" mc:Ignorable="w14 w15 w16se wp14">
+<w:ftr xmlns:wpc="http://schemas.microsoft.com/office/word/2010/wordprocessingCanvas" xmlns:cx="http://schemas.microsoft.com/office/drawing/2014/chartex" xmlns:cx1="http://schemas.microsoft.com/office/drawing/2015/9/8/chartex" xmlns:cx2="http://schemas.microsoft.com/office/drawing/2015/10/21/chartex" xmlns:cx3="http://schemas.microsoft.com/office/drawing/2016/5/9/chartex" xmlns:cx4="http://schemas.microsoft.com/office/drawing/2016/5/10/chartex" xmlns:cx5="http://schemas.microsoft.com/office/drawing/2016/5/11/chartex" xmlns:cx6="http://schemas.microsoft.com/office/drawing/2016/5/12/chartex" xmlns:cx7="http://schemas.microsoft.com/office/drawing/2016/5/13/chartex" xmlns:cx8="http://schemas.microsoft.com/office/drawing/2016/5/14/chartex" xmlns:mc="http://schemas.openxmlformats.org/markup-compatibility/2006" xmlns:aink="http://schemas.microsoft.com/office/drawing/2016/ink" xmlns:am3d="http://schemas.microsoft.com/office/drawing/2017/model3d" xmlns:o="urn:schemas-microsoft-com:office:office" xmlns:r="http://schemas.openxmlformats.org/officeDocument/2006/relationships" xmlns:m="http://schemas.openxmlformats.org/officeDocument/2006/math" xmlns:v="urn:schemas-microsoft-com:vml" xmlns:wp14="http://schemas.microsoft.com/office/word/2010/wordprocessingDrawing" xmlns:wp="http://schemas.openxmlformats.org/drawingml/2006/wordprocessingDrawing" xmlns:w10="urn:schemas-microsoft-com:office:word" xmlns:w="http://schemas.openxmlformats.org/wordprocessingml/2006/main" xmlns:w14="http://schemas.microsoft.com/office/word/2010/wordml" xmlns:w15="http://schemas.microsoft.com/office/word/2012/wordml" xmlns:w16cid="http://schemas.microsoft.com/office/word/2016/wordml/cid" xmlns:w16se="http://schemas.microsoft.com/office/word/2015/wordml/symex" xmlns:wpg="http://schemas.microsoft.com/office/word/2010/wordprocessingGroup" xmlns:wpi="http://schemas.microsoft.com/office/word/2010/wordprocessingInk" xmlns:wne="http://schemas.microsoft.com/office/word/2006/wordml" xmlns:wps="http://schemas.microsoft.com/office/word/2010/wordprocessingShape" mc:Ignorable="w14 w15 w16se w16cid wp14">
   <w:p>
     <w:pPr>
       <w:pBdr>
@@ -4987,7 +4993,7 @@
 </file>
 
 <file path=word/footnotes.xml><?xml version="1.0" encoding="utf-8"?>
-<w:footnotes xmlns:wpc="http://schemas.microsoft.com/office/word/2010/wordprocessingCanvas" xmlns:cx="http://schemas.microsoft.com/office/drawing/2014/chartex" xmlns:cx1="http://schemas.microsoft.com/office/drawing/2015/9/8/chartex" xmlns:mc="http://schemas.openxmlformats.org/markup-compatibility/2006" xmlns:o="urn:schemas-microsoft-com:office:office" xmlns:r="http://schemas.openxmlformats.org/officeDocument/2006/relationships" xmlns:m="http://schemas.openxmlformats.org/officeDocument/2006/math" xmlns:v="urn:schemas-microsoft-com:vml" xmlns:wp14="http://schemas.microsoft.com/office/word/2010/wordprocessingDrawing" xmlns:wp="http://schemas.openxmlformats.org/drawingml/2006/wordprocessingDrawing" xmlns:w10="urn:schemas-microsoft-com:office:word" xmlns:w="http://schemas.openxmlformats.org/wordprocessingml/2006/main" xmlns:w14="http://schemas.microsoft.com/office/word/2010/wordml" xmlns:w15="http://schemas.microsoft.com/office/word/2012/wordml" xmlns:w16se="http://schemas.microsoft.com/office/word/2015/wordml/symex" xmlns:wpg="http://schemas.microsoft.com/office/word/2010/wordprocessingGroup" xmlns:wpi="http://schemas.microsoft.com/office/word/2010/wordprocessingInk" xmlns:wne="http://schemas.microsoft.com/office/word/2006/wordml" xmlns:wps="http://schemas.microsoft.com/office/word/2010/wordprocessingShape" mc:Ignorable="w14 w15 w16se wp14">
+<w:footnotes xmlns:wpc="http://schemas.microsoft.com/office/word/2010/wordprocessingCanvas" xmlns:cx="http://schemas.microsoft.com/office/drawing/2014/chartex" xmlns:cx1="http://schemas.microsoft.com/office/drawing/2015/9/8/chartex" xmlns:cx2="http://schemas.microsoft.com/office/drawing/2015/10/21/chartex" xmlns:cx3="http://schemas.microsoft.com/office/drawing/2016/5/9/chartex" xmlns:cx4="http://schemas.microsoft.com/office/drawing/2016/5/10/chartex" xmlns:cx5="http://schemas.microsoft.com/office/drawing/2016/5/11/chartex" xmlns:cx6="http://schemas.microsoft.com/office/drawing/2016/5/12/chartex" xmlns:cx7="http://schemas.microsoft.com/office/drawing/2016/5/13/chartex" xmlns:cx8="http://schemas.microsoft.com/office/drawing/2016/5/14/chartex" xmlns:mc="http://schemas.openxmlformats.org/markup-compatibility/2006" xmlns:aink="http://schemas.microsoft.com/office/drawing/2016/ink" xmlns:am3d="http://schemas.microsoft.com/office/drawing/2017/model3d" xmlns:o="urn:schemas-microsoft-com:office:office" xmlns:r="http://schemas.openxmlformats.org/officeDocument/2006/relationships" xmlns:m="http://schemas.openxmlformats.org/officeDocument/2006/math" xmlns:v="urn:schemas-microsoft-com:vml" xmlns:wp14="http://schemas.microsoft.com/office/word/2010/wordprocessingDrawing" xmlns:wp="http://schemas.openxmlformats.org/drawingml/2006/wordprocessingDrawing" xmlns:w10="urn:schemas-microsoft-com:office:word" xmlns:w="http://schemas.openxmlformats.org/wordprocessingml/2006/main" xmlns:w14="http://schemas.microsoft.com/office/word/2010/wordml" xmlns:w15="http://schemas.microsoft.com/office/word/2012/wordml" xmlns:w16cid="http://schemas.microsoft.com/office/word/2016/wordml/cid" xmlns:w16se="http://schemas.microsoft.com/office/word/2015/wordml/symex" xmlns:wpg="http://schemas.microsoft.com/office/word/2010/wordprocessingGroup" xmlns:wpi="http://schemas.microsoft.com/office/word/2010/wordprocessingInk" xmlns:wne="http://schemas.microsoft.com/office/word/2006/wordml" xmlns:wps="http://schemas.microsoft.com/office/word/2010/wordprocessingShape" mc:Ignorable="w14 w15 w16se w16cid wp14">
   <w:footnote w:type="separator" w:id="-1">
     <w:p>
       <w:pPr>
@@ -5147,7 +5153,7 @@
 </file>
 
 <file path=word/header1.xml><?xml version="1.0" encoding="utf-8"?>
-<w:hdr xmlns:wpc="http://schemas.microsoft.com/office/word/2010/wordprocessingCanvas" xmlns:cx="http://schemas.microsoft.com/office/drawing/2014/chartex" xmlns:cx1="http://schemas.microsoft.com/office/drawing/2015/9/8/chartex" xmlns:mc="http://schemas.openxmlformats.org/markup-compatibility/2006" xmlns:o="urn:schemas-microsoft-com:office:office" xmlns:r="http://schemas.openxmlformats.org/officeDocument/2006/relationships" xmlns:m="http://schemas.openxmlformats.org/officeDocument/2006/math" xmlns:v="urn:schemas-microsoft-com:vml" xmlns:wp14="http://schemas.microsoft.com/office/word/2010/wordprocessingDrawing" xmlns:wp="http://schemas.openxmlformats.org/drawingml/2006/wordprocessingDrawing" xmlns:w10="urn:schemas-microsoft-com:office:word" xmlns:w="http://schemas.openxmlformats.org/wordprocessingml/2006/main" xmlns:w14="http://schemas.microsoft.com/office/word/2010/wordml" xmlns:w15="http://schemas.microsoft.com/office/word/2012/wordml" xmlns:w16se="http://schemas.microsoft.com/office/word/2015/wordml/symex" xmlns:wpg="http://schemas.microsoft.com/office/word/2010/wordprocessingGroup" xmlns:wpi="http://schemas.microsoft.com/office/word/2010/wordprocessingInk" xmlns:wne="http://schemas.microsoft.com/office/word/2006/wordml" xmlns:wps="http://schemas.microsoft.com/office/word/2010/wordprocessingShape" mc:Ignorable="w14 w15 w16se wp14">
+<w:hdr xmlns:wpc="http://schemas.microsoft.com/office/word/2010/wordprocessingCanvas" xmlns:cx="http://schemas.microsoft.com/office/drawing/2014/chartex" xmlns:cx1="http://schemas.microsoft.com/office/drawing/2015/9/8/chartex" xmlns:cx2="http://schemas.microsoft.com/office/drawing/2015/10/21/chartex" xmlns:cx3="http://schemas.microsoft.com/office/drawing/2016/5/9/chartex" xmlns:cx4="http://schemas.microsoft.com/office/drawing/2016/5/10/chartex" xmlns:cx5="http://schemas.microsoft.com/office/drawing/2016/5/11/chartex" xmlns:cx6="http://schemas.microsoft.com/office/drawing/2016/5/12/chartex" xmlns:cx7="http://schemas.microsoft.com/office/drawing/2016/5/13/chartex" xmlns:cx8="http://schemas.microsoft.com/office/drawing/2016/5/14/chartex" xmlns:mc="http://schemas.openxmlformats.org/markup-compatibility/2006" xmlns:aink="http://schemas.microsoft.com/office/drawing/2016/ink" xmlns:am3d="http://schemas.microsoft.com/office/drawing/2017/model3d" xmlns:o="urn:schemas-microsoft-com:office:office" xmlns:r="http://schemas.openxmlformats.org/officeDocument/2006/relationships" xmlns:m="http://schemas.openxmlformats.org/officeDocument/2006/math" xmlns:v="urn:schemas-microsoft-com:vml" xmlns:wp14="http://schemas.microsoft.com/office/word/2010/wordprocessingDrawing" xmlns:wp="http://schemas.openxmlformats.org/drawingml/2006/wordprocessingDrawing" xmlns:w10="urn:schemas-microsoft-com:office:word" xmlns:w="http://schemas.openxmlformats.org/wordprocessingml/2006/main" xmlns:w14="http://schemas.microsoft.com/office/word/2010/wordml" xmlns:w15="http://schemas.microsoft.com/office/word/2012/wordml" xmlns:w16cid="http://schemas.microsoft.com/office/word/2016/wordml/cid" xmlns:w16se="http://schemas.microsoft.com/office/word/2015/wordml/symex" xmlns:wpg="http://schemas.microsoft.com/office/word/2010/wordprocessingGroup" xmlns:wpi="http://schemas.microsoft.com/office/word/2010/wordprocessingInk" xmlns:wne="http://schemas.microsoft.com/office/word/2006/wordml" xmlns:wps="http://schemas.microsoft.com/office/word/2010/wordprocessingShape" mc:Ignorable="w14 w15 w16se w16cid wp14">
   <w:p>
     <w:pPr>
       <w:pBdr>
@@ -5171,7 +5177,7 @@
 </file>
 
 <file path=word/numbering.xml><?xml version="1.0" encoding="utf-8"?>
-<w:numbering xmlns:wpc="http://schemas.microsoft.com/office/word/2010/wordprocessingCanvas" xmlns:cx="http://schemas.microsoft.com/office/drawing/2014/chartex" xmlns:cx1="http://schemas.microsoft.com/office/drawing/2015/9/8/chartex" xmlns:mc="http://schemas.openxmlformats.org/markup-compatibility/2006" xmlns:o="urn:schemas-microsoft-com:office:office" xmlns:r="http://schemas.openxmlformats.org/officeDocument/2006/relationships" xmlns:m="http://schemas.openxmlformats.org/officeDocument/2006/math" xmlns:v="urn:schemas-microsoft-com:vml" xmlns:wp14="http://schemas.microsoft.com/office/word/2010/wordprocessingDrawing" xmlns:wp="http://schemas.openxmlformats.org/drawingml/2006/wordprocessingDrawing" xmlns:w10="urn:schemas-microsoft-com:office:word" xmlns:w="http://schemas.openxmlformats.org/wordprocessingml/2006/main" xmlns:w14="http://schemas.microsoft.com/office/word/2010/wordml" xmlns:w15="http://schemas.microsoft.com/office/word/2012/wordml" xmlns:w16se="http://schemas.microsoft.com/office/word/2015/wordml/symex" xmlns:wpg="http://schemas.microsoft.com/office/word/2010/wordprocessingGroup" xmlns:wpi="http://schemas.microsoft.com/office/word/2010/wordprocessingInk" xmlns:wne="http://schemas.microsoft.com/office/word/2006/wordml" xmlns:wps="http://schemas.microsoft.com/office/word/2010/wordprocessingShape" mc:Ignorable="w14 w15 w16se wp14">
+<w:numbering xmlns:wpc="http://schemas.microsoft.com/office/word/2010/wordprocessingCanvas" xmlns:cx="http://schemas.microsoft.com/office/drawing/2014/chartex" xmlns:cx1="http://schemas.microsoft.com/office/drawing/2015/9/8/chartex" xmlns:cx2="http://schemas.microsoft.com/office/drawing/2015/10/21/chartex" xmlns:cx3="http://schemas.microsoft.com/office/drawing/2016/5/9/chartex" xmlns:cx4="http://schemas.microsoft.com/office/drawing/2016/5/10/chartex" xmlns:cx5="http://schemas.microsoft.com/office/drawing/2016/5/11/chartex" xmlns:cx6="http://schemas.microsoft.com/office/drawing/2016/5/12/chartex" xmlns:cx7="http://schemas.microsoft.com/office/drawing/2016/5/13/chartex" xmlns:cx8="http://schemas.microsoft.com/office/drawing/2016/5/14/chartex" xmlns:mc="http://schemas.openxmlformats.org/markup-compatibility/2006" xmlns:aink="http://schemas.microsoft.com/office/drawing/2016/ink" xmlns:am3d="http://schemas.microsoft.com/office/drawing/2017/model3d" xmlns:o="urn:schemas-microsoft-com:office:office" xmlns:r="http://schemas.openxmlformats.org/officeDocument/2006/relationships" xmlns:m="http://schemas.openxmlformats.org/officeDocument/2006/math" xmlns:v="urn:schemas-microsoft-com:vml" xmlns:wp14="http://schemas.microsoft.com/office/word/2010/wordprocessingDrawing" xmlns:wp="http://schemas.openxmlformats.org/drawingml/2006/wordprocessingDrawing" xmlns:w10="urn:schemas-microsoft-com:office:word" xmlns:w="http://schemas.openxmlformats.org/wordprocessingml/2006/main" xmlns:w14="http://schemas.microsoft.com/office/word/2010/wordml" xmlns:w15="http://schemas.microsoft.com/office/word/2012/wordml" xmlns:w16cid="http://schemas.microsoft.com/office/word/2016/wordml/cid" xmlns:w16se="http://schemas.microsoft.com/office/word/2015/wordml/symex" xmlns:wpg="http://schemas.microsoft.com/office/word/2010/wordprocessingGroup" xmlns:wpi="http://schemas.microsoft.com/office/word/2010/wordprocessingInk" xmlns:wne="http://schemas.microsoft.com/office/word/2006/wordml" xmlns:wps="http://schemas.microsoft.com/office/word/2010/wordprocessingShape" mc:Ignorable="w14 w15 w16se w16cid wp14">
   <w:abstractNum w:abstractNumId="0" w15:restartNumberingAfterBreak="0">
     <w:nsid w:val="0FFC7B66"/>
     <w:multiLevelType w:val="hybridMultilevel"/>
@@ -5485,6 +5491,119 @@
     </w:lvl>
   </w:abstractNum>
   <w:abstractNum w:abstractNumId="3" w15:restartNumberingAfterBreak="0">
+    <w:nsid w:val="201048CE"/>
+    <w:multiLevelType w:val="hybridMultilevel"/>
+    <w:tmpl w:val="4754AF7C"/>
+    <w:lvl w:ilvl="0" w:tplc="240A0001">
+      <w:start w:val="1"/>
+      <w:numFmt w:val="bullet"/>
+      <w:lvlText w:val=""/>
+      <w:lvlJc w:val="left"/>
+      <w:pPr>
+        <w:ind w:left="360" w:hanging="360"/>
+      </w:pPr>
+      <w:rPr>
+        <w:rFonts w:ascii="Symbol" w:hAnsi="Symbol" w:hint="default"/>
+      </w:rPr>
+    </w:lvl>
+    <w:lvl w:ilvl="1" w:tplc="240A0003" w:tentative="1">
+      <w:start w:val="1"/>
+      <w:numFmt w:val="bullet"/>
+      <w:lvlText w:val="o"/>
+      <w:lvlJc w:val="left"/>
+      <w:pPr>
+        <w:ind w:left="1080" w:hanging="360"/>
+      </w:pPr>
+      <w:rPr>
+        <w:rFonts w:ascii="Courier New" w:hAnsi="Courier New" w:cs="Courier New" w:hint="default"/>
+      </w:rPr>
+    </w:lvl>
+    <w:lvl w:ilvl="2" w:tplc="240A0005" w:tentative="1">
+      <w:start w:val="1"/>
+      <w:numFmt w:val="bullet"/>
+      <w:lvlText w:val=""/>
+      <w:lvlJc w:val="left"/>
+      <w:pPr>
+        <w:ind w:left="1800" w:hanging="360"/>
+      </w:pPr>
+      <w:rPr>
+        <w:rFonts w:ascii="Wingdings" w:hAnsi="Wingdings" w:hint="default"/>
+      </w:rPr>
+    </w:lvl>
+    <w:lvl w:ilvl="3" w:tplc="240A0001" w:tentative="1">
+      <w:start w:val="1"/>
+      <w:numFmt w:val="bullet"/>
+      <w:lvlText w:val=""/>
+      <w:lvlJc w:val="left"/>
+      <w:pPr>
+        <w:ind w:left="2520" w:hanging="360"/>
+      </w:pPr>
+      <w:rPr>
+        <w:rFonts w:ascii="Symbol" w:hAnsi="Symbol" w:hint="default"/>
+      </w:rPr>
+    </w:lvl>
+    <w:lvl w:ilvl="4" w:tplc="240A0003" w:tentative="1">
+      <w:start w:val="1"/>
+      <w:numFmt w:val="bullet"/>
+      <w:lvlText w:val="o"/>
+      <w:lvlJc w:val="left"/>
+      <w:pPr>
+        <w:ind w:left="3240" w:hanging="360"/>
+      </w:pPr>
+      <w:rPr>
+        <w:rFonts w:ascii="Courier New" w:hAnsi="Courier New" w:cs="Courier New" w:hint="default"/>
+      </w:rPr>
+    </w:lvl>
+    <w:lvl w:ilvl="5" w:tplc="240A0005" w:tentative="1">
+      <w:start w:val="1"/>
+      <w:numFmt w:val="bullet"/>
+      <w:lvlText w:val=""/>
+      <w:lvlJc w:val="left"/>
+      <w:pPr>
+        <w:ind w:left="3960" w:hanging="360"/>
+      </w:pPr>
+      <w:rPr>
+        <w:rFonts w:ascii="Wingdings" w:hAnsi="Wingdings" w:hint="default"/>
+      </w:rPr>
+    </w:lvl>
+    <w:lvl w:ilvl="6" w:tplc="240A0001" w:tentative="1">
+      <w:start w:val="1"/>
+      <w:numFmt w:val="bullet"/>
+      <w:lvlText w:val=""/>
+      <w:lvlJc w:val="left"/>
+      <w:pPr>
+        <w:ind w:left="4680" w:hanging="360"/>
+      </w:pPr>
+      <w:rPr>
+        <w:rFonts w:ascii="Symbol" w:hAnsi="Symbol" w:hint="default"/>
+      </w:rPr>
+    </w:lvl>
+    <w:lvl w:ilvl="7" w:tplc="240A0003" w:tentative="1">
+      <w:start w:val="1"/>
+      <w:numFmt w:val="bullet"/>
+      <w:lvlText w:val="o"/>
+      <w:lvlJc w:val="left"/>
+      <w:pPr>
+        <w:ind w:left="5400" w:hanging="360"/>
+      </w:pPr>
+      <w:rPr>
+        <w:rFonts w:ascii="Courier New" w:hAnsi="Courier New" w:cs="Courier New" w:hint="default"/>
+      </w:rPr>
+    </w:lvl>
+    <w:lvl w:ilvl="8" w:tplc="240A0005" w:tentative="1">
+      <w:start w:val="1"/>
+      <w:numFmt w:val="bullet"/>
+      <w:lvlText w:val=""/>
+      <w:lvlJc w:val="left"/>
+      <w:pPr>
+        <w:ind w:left="6120" w:hanging="360"/>
+      </w:pPr>
+      <w:rPr>
+        <w:rFonts w:ascii="Wingdings" w:hAnsi="Wingdings" w:hint="default"/>
+      </w:rPr>
+    </w:lvl>
+  </w:abstractNum>
+  <w:abstractNum w:abstractNumId="4" w15:restartNumberingAfterBreak="0">
     <w:nsid w:val="2540424C"/>
     <w:multiLevelType w:val="multilevel"/>
     <w:tmpl w:val="1A1E5A92"/>
@@ -5597,7 +5716,7 @@
       </w:rPr>
     </w:lvl>
   </w:abstractNum>
-  <w:abstractNum w:abstractNumId="4" w15:restartNumberingAfterBreak="0">
+  <w:abstractNum w:abstractNumId="5" w15:restartNumberingAfterBreak="0">
     <w:nsid w:val="29030488"/>
     <w:multiLevelType w:val="hybridMultilevel"/>
     <w:tmpl w:val="7B4A5078"/>
@@ -5710,7 +5829,7 @@
       </w:rPr>
     </w:lvl>
   </w:abstractNum>
-  <w:abstractNum w:abstractNumId="5" w15:restartNumberingAfterBreak="0">
+  <w:abstractNum w:abstractNumId="6" w15:restartNumberingAfterBreak="0">
     <w:nsid w:val="2D821A96"/>
     <w:multiLevelType w:val="multilevel"/>
     <w:tmpl w:val="35DA7908"/>
@@ -5823,7 +5942,7 @@
       </w:rPr>
     </w:lvl>
   </w:abstractNum>
-  <w:abstractNum w:abstractNumId="6" w15:restartNumberingAfterBreak="0">
+  <w:abstractNum w:abstractNumId="7" w15:restartNumberingAfterBreak="0">
     <w:nsid w:val="42224D1B"/>
     <w:multiLevelType w:val="multilevel"/>
     <w:tmpl w:val="79D68028"/>
@@ -5936,7 +6055,7 @@
       </w:rPr>
     </w:lvl>
   </w:abstractNum>
-  <w:abstractNum w:abstractNumId="7" w15:restartNumberingAfterBreak="0">
+  <w:abstractNum w:abstractNumId="8" w15:restartNumberingAfterBreak="0">
     <w:nsid w:val="4517500A"/>
     <w:multiLevelType w:val="multilevel"/>
     <w:tmpl w:val="9FAE84B8"/>
@@ -6022,7 +6141,120 @@
       </w:pPr>
     </w:lvl>
   </w:abstractNum>
-  <w:abstractNum w:abstractNumId="8" w15:restartNumberingAfterBreak="0">
+  <w:abstractNum w:abstractNumId="9" w15:restartNumberingAfterBreak="0">
+    <w:nsid w:val="45EF2837"/>
+    <w:multiLevelType w:val="hybridMultilevel"/>
+    <w:tmpl w:val="FBDA7B4C"/>
+    <w:lvl w:ilvl="0" w:tplc="240A0001">
+      <w:start w:val="1"/>
+      <w:numFmt w:val="bullet"/>
+      <w:lvlText w:val=""/>
+      <w:lvlJc w:val="left"/>
+      <w:pPr>
+        <w:ind w:left="360" w:hanging="360"/>
+      </w:pPr>
+      <w:rPr>
+        <w:rFonts w:ascii="Symbol" w:hAnsi="Symbol" w:hint="default"/>
+      </w:rPr>
+    </w:lvl>
+    <w:lvl w:ilvl="1" w:tplc="240A0003" w:tentative="1">
+      <w:start w:val="1"/>
+      <w:numFmt w:val="bullet"/>
+      <w:lvlText w:val="o"/>
+      <w:lvlJc w:val="left"/>
+      <w:pPr>
+        <w:ind w:left="1080" w:hanging="360"/>
+      </w:pPr>
+      <w:rPr>
+        <w:rFonts w:ascii="Courier New" w:hAnsi="Courier New" w:cs="Courier New" w:hint="default"/>
+      </w:rPr>
+    </w:lvl>
+    <w:lvl w:ilvl="2" w:tplc="240A0005" w:tentative="1">
+      <w:start w:val="1"/>
+      <w:numFmt w:val="bullet"/>
+      <w:lvlText w:val=""/>
+      <w:lvlJc w:val="left"/>
+      <w:pPr>
+        <w:ind w:left="1800" w:hanging="360"/>
+      </w:pPr>
+      <w:rPr>
+        <w:rFonts w:ascii="Wingdings" w:hAnsi="Wingdings" w:hint="default"/>
+      </w:rPr>
+    </w:lvl>
+    <w:lvl w:ilvl="3" w:tplc="240A0001" w:tentative="1">
+      <w:start w:val="1"/>
+      <w:numFmt w:val="bullet"/>
+      <w:lvlText w:val=""/>
+      <w:lvlJc w:val="left"/>
+      <w:pPr>
+        <w:ind w:left="2520" w:hanging="360"/>
+      </w:pPr>
+      <w:rPr>
+        <w:rFonts w:ascii="Symbol" w:hAnsi="Symbol" w:hint="default"/>
+      </w:rPr>
+    </w:lvl>
+    <w:lvl w:ilvl="4" w:tplc="240A0003" w:tentative="1">
+      <w:start w:val="1"/>
+      <w:numFmt w:val="bullet"/>
+      <w:lvlText w:val="o"/>
+      <w:lvlJc w:val="left"/>
+      <w:pPr>
+        <w:ind w:left="3240" w:hanging="360"/>
+      </w:pPr>
+      <w:rPr>
+        <w:rFonts w:ascii="Courier New" w:hAnsi="Courier New" w:cs="Courier New" w:hint="default"/>
+      </w:rPr>
+    </w:lvl>
+    <w:lvl w:ilvl="5" w:tplc="240A0005" w:tentative="1">
+      <w:start w:val="1"/>
+      <w:numFmt w:val="bullet"/>
+      <w:lvlText w:val=""/>
+      <w:lvlJc w:val="left"/>
+      <w:pPr>
+        <w:ind w:left="3960" w:hanging="360"/>
+      </w:pPr>
+      <w:rPr>
+        <w:rFonts w:ascii="Wingdings" w:hAnsi="Wingdings" w:hint="default"/>
+      </w:rPr>
+    </w:lvl>
+    <w:lvl w:ilvl="6" w:tplc="240A0001" w:tentative="1">
+      <w:start w:val="1"/>
+      <w:numFmt w:val="bullet"/>
+      <w:lvlText w:val=""/>
+      <w:lvlJc w:val="left"/>
+      <w:pPr>
+        <w:ind w:left="4680" w:hanging="360"/>
+      </w:pPr>
+      <w:rPr>
+        <w:rFonts w:ascii="Symbol" w:hAnsi="Symbol" w:hint="default"/>
+      </w:rPr>
+    </w:lvl>
+    <w:lvl w:ilvl="7" w:tplc="240A0003" w:tentative="1">
+      <w:start w:val="1"/>
+      <w:numFmt w:val="bullet"/>
+      <w:lvlText w:val="o"/>
+      <w:lvlJc w:val="left"/>
+      <w:pPr>
+        <w:ind w:left="5400" w:hanging="360"/>
+      </w:pPr>
+      <w:rPr>
+        <w:rFonts w:ascii="Courier New" w:hAnsi="Courier New" w:cs="Courier New" w:hint="default"/>
+      </w:rPr>
+    </w:lvl>
+    <w:lvl w:ilvl="8" w:tplc="240A0005" w:tentative="1">
+      <w:start w:val="1"/>
+      <w:numFmt w:val="bullet"/>
+      <w:lvlText w:val=""/>
+      <w:lvlJc w:val="left"/>
+      <w:pPr>
+        <w:ind w:left="6120" w:hanging="360"/>
+      </w:pPr>
+      <w:rPr>
+        <w:rFonts w:ascii="Wingdings" w:hAnsi="Wingdings" w:hint="default"/>
+      </w:rPr>
+    </w:lvl>
+  </w:abstractNum>
+  <w:abstractNum w:abstractNumId="10" w15:restartNumberingAfterBreak="0">
     <w:nsid w:val="464A48EC"/>
     <w:multiLevelType w:val="hybridMultilevel"/>
     <w:tmpl w:val="84449D70"/>
@@ -6108,7 +6340,7 @@
       </w:pPr>
     </w:lvl>
   </w:abstractNum>
-  <w:abstractNum w:abstractNumId="9" w15:restartNumberingAfterBreak="0">
+  <w:abstractNum w:abstractNumId="11" w15:restartNumberingAfterBreak="0">
     <w:nsid w:val="57494F5C"/>
     <w:multiLevelType w:val="multilevel"/>
     <w:tmpl w:val="9A1E1FBA"/>
@@ -6221,7 +6453,7 @@
       </w:rPr>
     </w:lvl>
   </w:abstractNum>
-  <w:abstractNum w:abstractNumId="10" w15:restartNumberingAfterBreak="0">
+  <w:abstractNum w:abstractNumId="12" w15:restartNumberingAfterBreak="0">
     <w:nsid w:val="60126833"/>
     <w:multiLevelType w:val="hybridMultilevel"/>
     <w:tmpl w:val="5122DBAA"/>
@@ -6334,7 +6566,7 @@
       </w:rPr>
     </w:lvl>
   </w:abstractNum>
-  <w:abstractNum w:abstractNumId="11" w15:restartNumberingAfterBreak="0">
+  <w:abstractNum w:abstractNumId="13" w15:restartNumberingAfterBreak="0">
     <w:nsid w:val="60B436C1"/>
     <w:multiLevelType w:val="hybridMultilevel"/>
     <w:tmpl w:val="96E2C39E"/>
@@ -6447,7 +6679,7 @@
       </w:rPr>
     </w:lvl>
   </w:abstractNum>
-  <w:abstractNum w:abstractNumId="12" w15:restartNumberingAfterBreak="0">
+  <w:abstractNum w:abstractNumId="14" w15:restartNumberingAfterBreak="0">
     <w:nsid w:val="649F7A73"/>
     <w:multiLevelType w:val="multilevel"/>
     <w:tmpl w:val="9C4A7264"/>
@@ -6560,7 +6792,7 @@
       </w:rPr>
     </w:lvl>
   </w:abstractNum>
-  <w:abstractNum w:abstractNumId="13" w15:restartNumberingAfterBreak="0">
+  <w:abstractNum w:abstractNumId="15" w15:restartNumberingAfterBreak="0">
     <w:nsid w:val="6BA84842"/>
     <w:multiLevelType w:val="hybridMultilevel"/>
     <w:tmpl w:val="33B64726"/>
@@ -6673,7 +6905,7 @@
       </w:rPr>
     </w:lvl>
   </w:abstractNum>
-  <w:abstractNum w:abstractNumId="14" w15:restartNumberingAfterBreak="0">
+  <w:abstractNum w:abstractNumId="16" w15:restartNumberingAfterBreak="0">
     <w:nsid w:val="6C01207E"/>
     <w:multiLevelType w:val="hybridMultilevel"/>
     <w:tmpl w:val="5090036A"/>
@@ -6786,7 +7018,7 @@
       </w:rPr>
     </w:lvl>
   </w:abstractNum>
-  <w:abstractNum w:abstractNumId="15" w15:restartNumberingAfterBreak="0">
+  <w:abstractNum w:abstractNumId="17" w15:restartNumberingAfterBreak="0">
     <w:nsid w:val="6CA95194"/>
     <w:multiLevelType w:val="multilevel"/>
     <w:tmpl w:val="CCBCEA62"/>
@@ -6899,7 +7131,7 @@
       </w:rPr>
     </w:lvl>
   </w:abstractNum>
-  <w:abstractNum w:abstractNumId="16" w15:restartNumberingAfterBreak="0">
+  <w:abstractNum w:abstractNumId="18" w15:restartNumberingAfterBreak="0">
     <w:nsid w:val="71EB1377"/>
     <w:multiLevelType w:val="hybridMultilevel"/>
     <w:tmpl w:val="C34E1360"/>
@@ -7012,7 +7244,7 @@
       </w:rPr>
     </w:lvl>
   </w:abstractNum>
-  <w:abstractNum w:abstractNumId="17" w15:restartNumberingAfterBreak="0">
+  <w:abstractNum w:abstractNumId="19" w15:restartNumberingAfterBreak="0">
     <w:nsid w:val="77651DC3"/>
     <w:multiLevelType w:val="hybridMultilevel"/>
     <w:tmpl w:val="FDCC16E4"/>
@@ -7098,7 +7330,7 @@
       </w:pPr>
     </w:lvl>
   </w:abstractNum>
-  <w:abstractNum w:abstractNumId="18" w15:restartNumberingAfterBreak="0">
+  <w:abstractNum w:abstractNumId="20" w15:restartNumberingAfterBreak="0">
     <w:nsid w:val="776943C2"/>
     <w:multiLevelType w:val="multilevel"/>
     <w:tmpl w:val="6226A2EA"/>
@@ -7211,7 +7443,7 @@
       </w:rPr>
     </w:lvl>
   </w:abstractNum>
-  <w:abstractNum w:abstractNumId="19" w15:restartNumberingAfterBreak="0">
+  <w:abstractNum w:abstractNumId="21" w15:restartNumberingAfterBreak="0">
     <w:nsid w:val="78C90E27"/>
     <w:multiLevelType w:val="multilevel"/>
     <w:tmpl w:val="273EEDAE"/>
@@ -7325,70 +7557,76 @@
     </w:lvl>
   </w:abstractNum>
   <w:num w:numId="1">
-    <w:abstractNumId w:val="5"/>
+    <w:abstractNumId w:val="6"/>
   </w:num>
   <w:num w:numId="2">
-    <w:abstractNumId w:val="12"/>
+    <w:abstractNumId w:val="14"/>
   </w:num>
   <w:num w:numId="3">
-    <w:abstractNumId w:val="18"/>
+    <w:abstractNumId w:val="20"/>
   </w:num>
   <w:num w:numId="4">
-    <w:abstractNumId w:val="7"/>
+    <w:abstractNumId w:val="8"/>
   </w:num>
   <w:num w:numId="5">
     <w:abstractNumId w:val="2"/>
   </w:num>
   <w:num w:numId="6">
-    <w:abstractNumId w:val="9"/>
+    <w:abstractNumId w:val="11"/>
   </w:num>
   <w:num w:numId="7">
-    <w:abstractNumId w:val="6"/>
+    <w:abstractNumId w:val="7"/>
   </w:num>
   <w:num w:numId="8">
-    <w:abstractNumId w:val="19"/>
+    <w:abstractNumId w:val="21"/>
   </w:num>
   <w:num w:numId="9">
-    <w:abstractNumId w:val="15"/>
+    <w:abstractNumId w:val="17"/>
   </w:num>
   <w:num w:numId="10">
-    <w:abstractNumId w:val="3"/>
+    <w:abstractNumId w:val="4"/>
   </w:num>
   <w:num w:numId="11">
-    <w:abstractNumId w:val="8"/>
+    <w:abstractNumId w:val="10"/>
   </w:num>
   <w:num w:numId="12">
-    <w:abstractNumId w:val="16"/>
+    <w:abstractNumId w:val="18"/>
   </w:num>
   <w:num w:numId="13">
-    <w:abstractNumId w:val="10"/>
+    <w:abstractNumId w:val="12"/>
   </w:num>
   <w:num w:numId="14">
-    <w:abstractNumId w:val="11"/>
+    <w:abstractNumId w:val="13"/>
   </w:num>
   <w:num w:numId="15">
-    <w:abstractNumId w:val="14"/>
+    <w:abstractNumId w:val="16"/>
   </w:num>
   <w:num w:numId="16">
     <w:abstractNumId w:val="1"/>
   </w:num>
   <w:num w:numId="17">
-    <w:abstractNumId w:val="17"/>
+    <w:abstractNumId w:val="19"/>
   </w:num>
   <w:num w:numId="18">
-    <w:abstractNumId w:val="13"/>
+    <w:abstractNumId w:val="15"/>
   </w:num>
   <w:num w:numId="19">
-    <w:abstractNumId w:val="4"/>
+    <w:abstractNumId w:val="5"/>
   </w:num>
   <w:num w:numId="20">
     <w:abstractNumId w:val="0"/>
+  </w:num>
+  <w:num w:numId="21">
+    <w:abstractNumId w:val="9"/>
+  </w:num>
+  <w:num w:numId="22">
+    <w:abstractNumId w:val="3"/>
   </w:num>
 </w:numbering>
 </file>
 
 <file path=word/styles.xml><?xml version="1.0" encoding="utf-8"?>
-<w:styles xmlns:mc="http://schemas.openxmlformats.org/markup-compatibility/2006" xmlns:r="http://schemas.openxmlformats.org/officeDocument/2006/relationships" xmlns:w="http://schemas.openxmlformats.org/wordprocessingml/2006/main" xmlns:w14="http://schemas.microsoft.com/office/word/2010/wordml" xmlns:w15="http://schemas.microsoft.com/office/word/2012/wordml" xmlns:w16se="http://schemas.microsoft.com/office/word/2015/wordml/symex" mc:Ignorable="w14 w15 w16se">
+<w:styles xmlns:mc="http://schemas.openxmlformats.org/markup-compatibility/2006" xmlns:r="http://schemas.openxmlformats.org/officeDocument/2006/relationships" xmlns:w="http://schemas.openxmlformats.org/wordprocessingml/2006/main" xmlns:w14="http://schemas.microsoft.com/office/word/2010/wordml" xmlns:w15="http://schemas.microsoft.com/office/word/2012/wordml" xmlns:w16cid="http://schemas.microsoft.com/office/word/2016/wordml/cid" xmlns:w16se="http://schemas.microsoft.com/office/word/2015/wordml/symex" mc:Ignorable="w14 w15 w16se w16cid">
   <w:docDefaults>
     <w:rPrDefault>
       <w:rPr>
@@ -7405,7 +7643,7 @@
       </w:pPr>
     </w:pPrDefault>
   </w:docDefaults>
-  <w:latentStyles w:defLockedState="0" w:defUIPriority="99" w:defSemiHidden="0" w:defUnhideWhenUsed="0" w:defQFormat="0" w:count="371">
+  <w:latentStyles w:defLockedState="0" w:defUIPriority="99" w:defSemiHidden="0" w:defUnhideWhenUsed="0" w:defQFormat="0" w:count="376">
     <w:lsdException w:name="Normal" w:uiPriority="0" w:qFormat="1"/>
     <w:lsdException w:name="heading 1" w:uiPriority="9" w:qFormat="1"/>
     <w:lsdException w:name="heading 2" w:semiHidden="1" w:uiPriority="9" w:unhideWhenUsed="1" w:qFormat="1"/>
@@ -7511,7 +7749,6 @@
     <w:lsdException w:name="HTML Sample" w:semiHidden="1" w:unhideWhenUsed="1"/>
     <w:lsdException w:name="HTML Typewriter" w:semiHidden="1" w:unhideWhenUsed="1"/>
     <w:lsdException w:name="HTML Variable" w:semiHidden="1" w:unhideWhenUsed="1"/>
-    <w:lsdException w:name="Normal Table" w:semiHidden="1" w:unhideWhenUsed="1"/>
     <w:lsdException w:name="annotation subject" w:semiHidden="1" w:unhideWhenUsed="1"/>
     <w:lsdException w:name="No List" w:semiHidden="1" w:unhideWhenUsed="1"/>
     <w:lsdException w:name="Outline List 1" w:semiHidden="1" w:unhideWhenUsed="1"/>
@@ -7554,11 +7791,8 @@
     <w:lsdException w:name="Table Contemporary" w:semiHidden="1" w:unhideWhenUsed="1"/>
     <w:lsdException w:name="Table Elegant" w:semiHidden="1" w:unhideWhenUsed="1"/>
     <w:lsdException w:name="Table Professional" w:semiHidden="1" w:unhideWhenUsed="1"/>
-    <w:lsdException w:name="Table Subtle 1" w:semiHidden="1" w:unhideWhenUsed="1"/>
     <w:lsdException w:name="Table Subtle 2" w:semiHidden="1" w:unhideWhenUsed="1"/>
     <w:lsdException w:name="Table Web 1" w:semiHidden="1" w:unhideWhenUsed="1"/>
-    <w:lsdException w:name="Table Web 2" w:semiHidden="1" w:unhideWhenUsed="1"/>
-    <w:lsdException w:name="Table Web 3" w:semiHidden="1" w:unhideWhenUsed="1"/>
     <w:lsdException w:name="Balloon Text" w:semiHidden="1" w:unhideWhenUsed="1"/>
     <w:lsdException w:name="Table Grid" w:uiPriority="39"/>
     <w:lsdException w:name="Table Theme" w:semiHidden="1" w:unhideWhenUsed="1"/>
@@ -7777,6 +8011,11 @@
     <w:lsdException w:name="List Table 5 Dark Accent 6" w:uiPriority="50"/>
     <w:lsdException w:name="List Table 6 Colorful Accent 6" w:uiPriority="51"/>
     <w:lsdException w:name="List Table 7 Colorful Accent 6" w:uiPriority="52"/>
+    <w:lsdException w:name="Mention" w:semiHidden="1" w:unhideWhenUsed="1"/>
+    <w:lsdException w:name="Smart Hyperlink" w:semiHidden="1" w:unhideWhenUsed="1"/>
+    <w:lsdException w:name="Hashtag" w:semiHidden="1" w:unhideWhenUsed="1"/>
+    <w:lsdException w:name="Unresolved Mention" w:semiHidden="1" w:unhideWhenUsed="1"/>
+    <w:lsdException w:name="Smart Link" w:semiHidden="1" w:unhideWhenUsed="1"/>
   </w:latentStyles>
   <w:style w:type="paragraph" w:default="1" w:styleId="Normal">
     <w:name w:val="Normal"/>
@@ -8613,7 +8852,7 @@
 </file>
 
 <file path=customXml/itemProps1.xml><?xml version="1.0" encoding="utf-8"?>
-<ds:datastoreItem xmlns:ds="http://schemas.openxmlformats.org/officeDocument/2006/customXml" ds:itemID="{7F54B448-5202-4338-979E-F359BF2DBD18}">
+<ds:datastoreItem xmlns:ds="http://schemas.openxmlformats.org/officeDocument/2006/customXml" ds:itemID="{9174E31D-A362-4515-8E2A-FE01C283FBFD}">
   <ds:schemaRefs>
     <ds:schemaRef ds:uri="http://schemas.openxmlformats.org/officeDocument/2006/bibliography"/>
   </ds:schemaRefs>

</xml_diff>

<commit_message>
Cambios de redacción en el artículo y cambios mínimos en el documento de proyecto de grado
</commit_message>
<xml_diff>
--- a/Documentos de ponencias en eventos/Encuentro ECE2I/Artículo para ponencia en ECE2I - Gestión del proyecto.docx
+++ b/Documentos de ponencias en eventos/Encuentro ECE2I/Artículo para ponencia en ECE2I - Gestión del proyecto.docx
@@ -317,12 +317,20 @@
     <w:p>
       <w:pPr>
         <w:pStyle w:val="Ttulo1"/>
+        <w:rPr>
+          <w:lang w:val="en-US"/>
+        </w:rPr>
       </w:pPr>
       <w:bookmarkStart w:id="0" w:name="_gjdgxs" w:colFirst="0" w:colLast="0"/>
       <w:bookmarkEnd w:id="0"/>
-      <w:r>
+      <w:proofErr w:type="spellStart"/>
+      <w:r>
+        <w:rPr>
+          <w:lang w:val="en-US"/>
+        </w:rPr>
         <w:t>Introducción</w:t>
       </w:r>
+      <w:proofErr w:type="spellEnd"/>
     </w:p>
     <w:p>
       <w:pPr>
@@ -1978,8 +1986,6 @@
           </mc:Fallback>
         </mc:AlternateContent>
       </w:r>
-      <w:bookmarkStart w:id="2" w:name="_GoBack"/>
-      <w:bookmarkEnd w:id="2"/>
     </w:p>
     <w:p>
       <w:pPr>
@@ -1993,8 +1999,8 @@
           <w:szCs w:val="24"/>
         </w:rPr>
       </w:pPr>
-      <w:bookmarkStart w:id="3" w:name="_3znysh7" w:colFirst="0" w:colLast="0"/>
-      <w:bookmarkEnd w:id="3"/>
+      <w:bookmarkStart w:id="2" w:name="_3znysh7" w:colFirst="0" w:colLast="0"/>
+      <w:bookmarkEnd w:id="2"/>
       <w:r>
         <w:rPr>
           <w:color w:val="auto"/>
@@ -2147,8 +2153,8 @@
       </w:r>
     </w:p>
     <w:p>
-      <w:bookmarkStart w:id="4" w:name="_2et92p0" w:colFirst="0" w:colLast="0"/>
-      <w:bookmarkEnd w:id="4"/>
+      <w:bookmarkStart w:id="3" w:name="_2et92p0" w:colFirst="0" w:colLast="0"/>
+      <w:bookmarkEnd w:id="3"/>
       <w:r>
         <w:t xml:space="preserve">En el proceso se realiza la sistemática de las actividades de análisis, integración, construcción e integración y pruebas de software modificados nuevos según con los requisitos </w:t>
       </w:r>
@@ -2233,114 +2239,15 @@
         </w:pBdr>
         <w:ind w:left="360"/>
         <w:rPr>
-          <w:b/>
-          <w:color w:val="000000"/>
-        </w:rPr>
-      </w:pPr>
-      <w:r>
-        <w:rPr>
-          <w:b/>
-          <w:color w:val="000000"/>
-        </w:rPr>
-        <w:t>Identificación de las principales características de la ISO/IEC 29110 para el proceso de Gestión del proyecto</w:t>
-      </w:r>
-    </w:p>
-    <w:p>
-      <w:pPr>
-        <w:rPr>
-          <w:color w:val="000000"/>
-        </w:rPr>
-      </w:pPr>
-      <w:r>
-        <w:t>Existen dos procesos básicos para el desarrollo de un proyecto:</w:t>
-      </w:r>
-      <w:r>
-        <w:rPr>
-          <w:color w:val="000000"/>
-        </w:rPr>
-        <w:t xml:space="preserve"> </w:t>
-      </w:r>
-    </w:p>
-    <w:p>
-      <w:pPr>
-        <w:pStyle w:val="Prrafodelista"/>
-        <w:numPr>
-          <w:ilvl w:val="0"/>
-          <w:numId w:val="20"/>
-        </w:numPr>
-        <w:spacing w:after="160"/>
-        <w:rPr>
-          <w:color w:val="000000"/>
-        </w:rPr>
-      </w:pPr>
-      <w:r>
-        <w:rPr>
-          <w:b/>
-          <w:color w:val="000000"/>
-        </w:rPr>
-        <w:t>Gestión del proyecto</w:t>
-      </w:r>
-      <w:r>
-        <w:rPr>
-          <w:color w:val="000000"/>
-        </w:rPr>
-        <w:t xml:space="preserve">: donde se podrá tener una supervisión del proyecto </w:t>
-      </w:r>
-    </w:p>
-    <w:p>
-      <w:pPr>
-        <w:pStyle w:val="Prrafodelista"/>
-        <w:numPr>
-          <w:ilvl w:val="0"/>
-          <w:numId w:val="20"/>
-        </w:numPr>
-        <w:spacing w:after="160"/>
-        <w:rPr>
-          <w:color w:val="000000"/>
-        </w:rPr>
-      </w:pPr>
-      <w:r>
-        <w:rPr>
-          <w:b/>
-          <w:color w:val="000000"/>
-        </w:rPr>
-        <w:t>Implementación de software</w:t>
-      </w:r>
-      <w:r>
-        <w:rPr>
-          <w:color w:val="000000"/>
-        </w:rPr>
-        <w:t>: se seguirá</w:t>
-      </w:r>
-      <w:r>
-        <w:rPr>
-          <w:color w:val="000000"/>
-        </w:rPr>
-        <w:t>n</w:t>
-      </w:r>
-      <w:r>
-        <w:rPr>
-          <w:color w:val="000000"/>
-        </w:rPr>
-        <w:t xml:space="preserve"> los pasos establecidos en la metodología </w:t>
-      </w:r>
-      <w:r>
-        <w:rPr>
-          <w:color w:val="000000"/>
-        </w:rPr>
-        <w:t>I</w:t>
-      </w:r>
-      <w:r>
-        <w:rPr>
-          <w:color w:val="000000"/>
-        </w:rPr>
-        <w:t>CONIX</w:t>
-      </w:r>
-      <w:r>
-        <w:rPr>
-          <w:color w:val="000000"/>
-        </w:rPr>
-        <w:t>.</w:t>
+          <w:color w:val="000000"/>
+        </w:rPr>
+      </w:pPr>
+      <w:r>
+        <w:rPr>
+          <w:b/>
+          <w:color w:val="000000"/>
+        </w:rPr>
+        <w:t xml:space="preserve">Identificación de las principales características de la ISO/IEC 29110 </w:t>
       </w:r>
     </w:p>
     <w:p>
@@ -2357,11 +2264,172 @@
         </w:rPr>
       </w:pPr>
       <w:r>
-        <w:rPr>
-          <w:color w:val="000000"/>
-        </w:rPr>
-        <w:t>Para poder identificar las características se realizó una lectura de la ISO/IEC 29110 y se listaron las características de gestión con sus artefactos.  Las fases son las siguientes: Planificación de proyecto, Ejecución del plan de proyecto, Evaluación de proyecto, Cierre de proyecto.</w:t>
-      </w:r>
+        <w:t>Existen dos procesos básicos para el desarrollo de un proyecto</w:t>
+      </w:r>
+      <w:r>
+        <w:t xml:space="preserve"> según el estándar</w:t>
+      </w:r>
+      <w:r>
+        <w:t>:</w:t>
+      </w:r>
+      <w:r>
+        <w:rPr>
+          <w:color w:val="000000"/>
+        </w:rPr>
+        <w:t xml:space="preserve"> </w:t>
+      </w:r>
+    </w:p>
+    <w:p>
+      <w:pPr>
+        <w:pStyle w:val="Prrafodelista"/>
+        <w:numPr>
+          <w:ilvl w:val="0"/>
+          <w:numId w:val="20"/>
+        </w:numPr>
+        <w:spacing w:after="160"/>
+        <w:rPr>
+          <w:color w:val="000000"/>
+        </w:rPr>
+      </w:pPr>
+      <w:r>
+        <w:rPr>
+          <w:b/>
+          <w:color w:val="000000"/>
+        </w:rPr>
+        <w:t>Gestión del proyecto</w:t>
+      </w:r>
+      <w:r>
+        <w:rPr>
+          <w:color w:val="000000"/>
+        </w:rPr>
+        <w:t>: donde se podrá tener una supervisión del proyecto</w:t>
+      </w:r>
+      <w:r>
+        <w:rPr>
+          <w:color w:val="000000"/>
+        </w:rPr>
+        <w:t>.</w:t>
+      </w:r>
+    </w:p>
+    <w:p>
+      <w:pPr>
+        <w:pStyle w:val="Prrafodelista"/>
+        <w:numPr>
+          <w:ilvl w:val="0"/>
+          <w:numId w:val="20"/>
+        </w:numPr>
+        <w:spacing w:after="160"/>
+        <w:rPr>
+          <w:color w:val="000000"/>
+        </w:rPr>
+      </w:pPr>
+      <w:r>
+        <w:rPr>
+          <w:b/>
+          <w:color w:val="000000"/>
+        </w:rPr>
+        <w:t>Implementación de software</w:t>
+      </w:r>
+      <w:r>
+        <w:rPr>
+          <w:color w:val="000000"/>
+        </w:rPr>
+        <w:t>: se seguirá</w:t>
+      </w:r>
+      <w:r>
+        <w:rPr>
+          <w:color w:val="000000"/>
+        </w:rPr>
+        <w:t>n</w:t>
+      </w:r>
+      <w:r>
+        <w:rPr>
+          <w:color w:val="000000"/>
+        </w:rPr>
+        <w:t xml:space="preserve"> los pasos establecidos en la metodología </w:t>
+      </w:r>
+      <w:r>
+        <w:rPr>
+          <w:color w:val="000000"/>
+        </w:rPr>
+        <w:t>I</w:t>
+      </w:r>
+      <w:r>
+        <w:rPr>
+          <w:color w:val="000000"/>
+        </w:rPr>
+        <w:t>CONIX</w:t>
+      </w:r>
+      <w:r>
+        <w:rPr>
+          <w:color w:val="000000"/>
+        </w:rPr>
+        <w:t>.</w:t>
+      </w:r>
+    </w:p>
+    <w:p>
+      <w:pPr>
+        <w:pBdr>
+          <w:top w:val="nil"/>
+          <w:left w:val="nil"/>
+          <w:bottom w:val="nil"/>
+          <w:right w:val="nil"/>
+          <w:between w:val="nil"/>
+        </w:pBdr>
+        <w:rPr>
+          <w:color w:val="000000"/>
+        </w:rPr>
+      </w:pPr>
+      <w:r>
+        <w:rPr>
+          <w:color w:val="000000"/>
+        </w:rPr>
+        <w:t>Para poder identificar las características se realizó una lectura de la ISO/IEC 29110 y se listaron las</w:t>
+      </w:r>
+      <w:r>
+        <w:rPr>
+          <w:color w:val="000000"/>
+        </w:rPr>
+        <w:t xml:space="preserve"> principales</w:t>
+      </w:r>
+      <w:r>
+        <w:rPr>
+          <w:color w:val="000000"/>
+        </w:rPr>
+        <w:t xml:space="preserve"> características de</w:t>
+      </w:r>
+      <w:r>
+        <w:rPr>
+          <w:color w:val="000000"/>
+        </w:rPr>
+        <w:t>l proceso que se de</w:t>
+      </w:r>
+      <w:r>
+        <w:rPr>
+          <w:color w:val="000000"/>
+        </w:rPr>
+        <w:t>finió</w:t>
+      </w:r>
+      <w:r>
+        <w:rPr>
+          <w:color w:val="000000"/>
+        </w:rPr>
+        <w:t xml:space="preserve"> para el desarrollo de este diseño</w:t>
+      </w:r>
+      <w:r>
+        <w:rPr>
+          <w:color w:val="000000"/>
+        </w:rPr>
+        <w:t>: Gestión de proyecto.</w:t>
+      </w:r>
+      <w:r>
+        <w:rPr>
+          <w:color w:val="000000"/>
+        </w:rPr>
+        <w:tab/>
+      </w:r>
+      <w:bookmarkStart w:id="4" w:name="_GoBack"/>
+      <w:bookmarkEnd w:id="4"/>
     </w:p>
     <w:p>
       <w:pPr>
@@ -2461,7 +2529,6 @@
         <w:rPr>
           <w:b/>
         </w:rPr>
-        <w:lastRenderedPageBreak/>
         <w:t xml:space="preserve">Adecuar las características seleccionadas a los tiempos y contexto del proyecto </w:t>
       </w:r>
     </w:p>
@@ -2472,6 +2539,7 @@
       <w:bookmarkStart w:id="5" w:name="_tyjcwt" w:colFirst="0" w:colLast="0"/>
       <w:bookmarkEnd w:id="5"/>
       <w:r>
+        <w:lastRenderedPageBreak/>
         <w:t xml:space="preserve">Se llevó a cabo la realización de los artefactos </w:t>
       </w:r>
       <w:r>
@@ -2547,7 +2615,7 @@
           <w:b/>
           <w:color w:val="000000"/>
         </w:rPr>
-        <w:t>Identificación de las principales características de la ISO/IEC 29110 para el proceso de Gestión del proyecto</w:t>
+        <w:t xml:space="preserve">Identificación de las principales características de la ISO/IEC 29110 </w:t>
       </w:r>
     </w:p>
     <w:p>
@@ -2868,7 +2936,6 @@
           <w:bCs/>
           <w:color w:val="000000"/>
         </w:rPr>
-        <w:lastRenderedPageBreak/>
         <w:t xml:space="preserve">A </w:t>
       </w:r>
       <w:r>
@@ -2946,6 +3013,7 @@
           <w:bCs/>
           <w:color w:val="000000"/>
         </w:rPr>
+        <w:lastRenderedPageBreak/>
         <w:t>Plan del proyecto</w:t>
       </w:r>
       <w:r>
@@ -3512,98 +3580,98 @@
         <w:rPr>
           <w:color w:val="000000"/>
         </w:rPr>
-        <w:t xml:space="preserve"> el estándar </w:t>
+        <w:t xml:space="preserve"> el estándar para </w:t>
+      </w:r>
+      <w:r>
+        <w:rPr>
+          <w:color w:val="000000"/>
+        </w:rPr>
+        <w:t>estos</w:t>
+      </w:r>
+      <w:r>
+        <w:rPr>
+          <w:color w:val="000000"/>
+        </w:rPr>
+        <w:t>,</w:t>
+      </w:r>
+      <w:r>
+        <w:rPr>
+          <w:color w:val="000000"/>
+        </w:rPr>
+        <w:t xml:space="preserve"> </w:t>
+      </w:r>
+      <w:r>
+        <w:rPr>
+          <w:color w:val="000000"/>
+        </w:rPr>
+        <w:t xml:space="preserve">es decir, se </w:t>
+      </w:r>
+      <w:r>
+        <w:rPr>
+          <w:color w:val="000000"/>
+        </w:rPr>
+        <w:t>elimina</w:t>
+      </w:r>
+      <w:r>
+        <w:rPr>
+          <w:color w:val="000000"/>
+        </w:rPr>
+        <w:t>ron</w:t>
+      </w:r>
+      <w:r>
+        <w:rPr>
+          <w:color w:val="000000"/>
+        </w:rPr>
+        <w:t xml:space="preserve"> algunos </w:t>
+      </w:r>
+      <w:r>
+        <w:rPr>
+          <w:color w:val="000000"/>
+        </w:rPr>
+        <w:t xml:space="preserve">requisitos </w:t>
+      </w:r>
+      <w:r>
+        <w:rPr>
+          <w:color w:val="000000"/>
+        </w:rPr>
+        <w:t xml:space="preserve">y </w:t>
+      </w:r>
+      <w:r>
+        <w:rPr>
+          <w:color w:val="000000"/>
+        </w:rPr>
+        <w:t>se adicionaron otros, debido a que el contexto del proyecto lo requería</w:t>
+      </w:r>
+      <w:r>
+        <w:rPr>
+          <w:color w:val="000000"/>
+        </w:rPr>
+        <w:t>.</w:t>
+      </w:r>
+      <w:r>
+        <w:rPr>
+          <w:color w:val="000000"/>
+        </w:rPr>
+        <w:t xml:space="preserve"> </w:t>
+      </w:r>
+      <w:r>
+        <w:rPr>
+          <w:color w:val="000000"/>
+        </w:rPr>
+        <w:t>Además, s</w:t>
+      </w:r>
+      <w:r>
+        <w:rPr>
+          <w:color w:val="000000"/>
+        </w:rPr>
+        <w:t xml:space="preserve">e optó no incluir </w:t>
       </w:r>
       <w:r>
         <w:rPr>
           <w:color w:val="000000"/>
         </w:rPr>
         <w:lastRenderedPageBreak/>
-        <w:t xml:space="preserve">para </w:t>
-      </w:r>
-      <w:r>
-        <w:rPr>
-          <w:color w:val="000000"/>
-        </w:rPr>
-        <w:t>estos</w:t>
-      </w:r>
-      <w:r>
-        <w:rPr>
-          <w:color w:val="000000"/>
-        </w:rPr>
-        <w:t>,</w:t>
-      </w:r>
-      <w:r>
-        <w:rPr>
-          <w:color w:val="000000"/>
-        </w:rPr>
-        <w:t xml:space="preserve"> </w:t>
-      </w:r>
-      <w:r>
-        <w:rPr>
-          <w:color w:val="000000"/>
-        </w:rPr>
-        <w:t xml:space="preserve">es decir, se </w:t>
-      </w:r>
-      <w:r>
-        <w:rPr>
-          <w:color w:val="000000"/>
-        </w:rPr>
-        <w:t>elimina</w:t>
-      </w:r>
-      <w:r>
-        <w:rPr>
-          <w:color w:val="000000"/>
-        </w:rPr>
-        <w:t>ron</w:t>
-      </w:r>
-      <w:r>
-        <w:rPr>
-          <w:color w:val="000000"/>
-        </w:rPr>
-        <w:t xml:space="preserve"> algunos </w:t>
-      </w:r>
-      <w:r>
-        <w:rPr>
-          <w:color w:val="000000"/>
-        </w:rPr>
-        <w:t xml:space="preserve">requisitos </w:t>
-      </w:r>
-      <w:r>
-        <w:rPr>
-          <w:color w:val="000000"/>
-        </w:rPr>
-        <w:t xml:space="preserve">y </w:t>
-      </w:r>
-      <w:r>
-        <w:rPr>
-          <w:color w:val="000000"/>
-        </w:rPr>
-        <w:t>se adicionaron otros, debido a que el contexto del proyecto lo requería</w:t>
-      </w:r>
-      <w:r>
-        <w:rPr>
-          <w:color w:val="000000"/>
-        </w:rPr>
-        <w:t>.</w:t>
-      </w:r>
-      <w:r>
-        <w:rPr>
-          <w:color w:val="000000"/>
-        </w:rPr>
-        <w:t xml:space="preserve"> </w:t>
-      </w:r>
-      <w:r>
-        <w:rPr>
-          <w:color w:val="000000"/>
-        </w:rPr>
-        <w:t>Además, s</w:t>
-      </w:r>
-      <w:r>
-        <w:rPr>
-          <w:color w:val="000000"/>
-        </w:rPr>
-        <w:t>e optó no incluir el artefacto de Copia de seguridad, ya que no se veía necesario tener un repositorio adicional como copia del repositorio principal.</w:t>
+        <w:t>el artefacto de Copia de seguridad, ya que no se veía necesario tener un repositorio adicional como copia del repositorio principal.</w:t>
       </w:r>
       <w:r>
         <w:rPr>
@@ -3969,14 +4037,7 @@
         <w:rPr>
           <w:color w:val="000000"/>
         </w:rPr>
-        <w:t xml:space="preserve"> fase, actividad, fecha final esperada, fecha de revisión, estado de las tareas actuales (pendiente y completada), fecha </w:t>
-      </w:r>
-      <w:r>
-        <w:rPr>
-          <w:color w:val="000000"/>
-        </w:rPr>
-        <w:lastRenderedPageBreak/>
-        <w:t>de entrega real, cantidad de días esperados, cantidad de días reales y observaciones.</w:t>
+        <w:t xml:space="preserve"> fase, actividad, fecha final esperada, fecha de revisión, estado de las tareas actuales (pendiente y completada), fecha de entrega real, cantidad de días esperados, cantidad de días reales y observaciones.</w:t>
       </w:r>
     </w:p>
     <w:p>
@@ -3995,6 +4056,7 @@
         <w:rPr>
           <w:b/>
         </w:rPr>
+        <w:lastRenderedPageBreak/>
         <w:t>Solicitud de cambio</w:t>
       </w:r>
       <w:r>
@@ -7749,6 +7811,7 @@
     <w:lsdException w:name="HTML Sample" w:semiHidden="1" w:unhideWhenUsed="1"/>
     <w:lsdException w:name="HTML Typewriter" w:semiHidden="1" w:unhideWhenUsed="1"/>
     <w:lsdException w:name="HTML Variable" w:semiHidden="1" w:unhideWhenUsed="1"/>
+    <w:lsdException w:name="Normal Table" w:semiHidden="1" w:unhideWhenUsed="1"/>
     <w:lsdException w:name="annotation subject" w:semiHidden="1" w:unhideWhenUsed="1"/>
     <w:lsdException w:name="No List" w:semiHidden="1" w:unhideWhenUsed="1"/>
     <w:lsdException w:name="Outline List 1" w:semiHidden="1" w:unhideWhenUsed="1"/>
@@ -7791,8 +7854,11 @@
     <w:lsdException w:name="Table Contemporary" w:semiHidden="1" w:unhideWhenUsed="1"/>
     <w:lsdException w:name="Table Elegant" w:semiHidden="1" w:unhideWhenUsed="1"/>
     <w:lsdException w:name="Table Professional" w:semiHidden="1" w:unhideWhenUsed="1"/>
+    <w:lsdException w:name="Table Subtle 1" w:semiHidden="1" w:unhideWhenUsed="1"/>
     <w:lsdException w:name="Table Subtle 2" w:semiHidden="1" w:unhideWhenUsed="1"/>
     <w:lsdException w:name="Table Web 1" w:semiHidden="1" w:unhideWhenUsed="1"/>
+    <w:lsdException w:name="Table Web 2" w:semiHidden="1" w:unhideWhenUsed="1"/>
+    <w:lsdException w:name="Table Web 3" w:semiHidden="1" w:unhideWhenUsed="1"/>
     <w:lsdException w:name="Balloon Text" w:semiHidden="1" w:unhideWhenUsed="1"/>
     <w:lsdException w:name="Table Grid" w:uiPriority="39"/>
     <w:lsdException w:name="Table Theme" w:semiHidden="1" w:unhideWhenUsed="1"/>
@@ -8852,7 +8918,7 @@
 </file>
 
 <file path=customXml/itemProps1.xml><?xml version="1.0" encoding="utf-8"?>
-<ds:datastoreItem xmlns:ds="http://schemas.openxmlformats.org/officeDocument/2006/customXml" ds:itemID="{9174E31D-A362-4515-8E2A-FE01C283FBFD}">
+<ds:datastoreItem xmlns:ds="http://schemas.openxmlformats.org/officeDocument/2006/customXml" ds:itemID="{D20A74C5-8F29-4BBC-BCD9-74A5A2D5700D}">
   <ds:schemaRefs>
     <ds:schemaRef ds:uri="http://schemas.openxmlformats.org/officeDocument/2006/bibliography"/>
   </ds:schemaRefs>

</xml_diff>

<commit_message>
Cambios al artículo y al registro de estado de progreso
Hay que mover las actividades 3.3 y 3.4 del equipo de desarrollo y mover las actividades 2.5, 2.6 y fase 3 y 4 del equipo de calidad.
</commit_message>
<xml_diff>
--- a/Documentos de ponencias en eventos/Encuentro ECE2I/Artículo para ponencia en ECE2I - Gestión del proyecto.docx
+++ b/Documentos de ponencias en eventos/Encuentro ECE2I/Artículo para ponencia en ECE2I - Gestión del proyecto.docx
@@ -2107,11 +2107,31 @@
     </w:p>
     <w:p>
       <w:r>
-        <w:t xml:space="preserve">El proceso de gestión tiene como propósito de establecer y también ejecutar de manera sistemática las tareas del proyecto de la implementación del software. </w:t>
-      </w:r>
-      <w:r>
         <w:lastRenderedPageBreak/>
-        <w:t>Donde esto permite cumplir los objetivos del proyecto como calidad, tiempo y costos esperados.</w:t>
+        <w:t xml:space="preserve">El proceso de gestión tiene como propósito de </w:t>
+      </w:r>
+      <w:r>
+        <w:t>administrar</w:t>
+      </w:r>
+      <w:r>
+        <w:t xml:space="preserve"> de manera </w:t>
+      </w:r>
+      <w:r>
+        <w:t xml:space="preserve">jerárquica </w:t>
+      </w:r>
+      <w:r>
+        <w:t>las tareas del proyecto de</w:t>
+      </w:r>
+      <w:r>
+        <w:t>l proceso de</w:t>
+      </w:r>
+      <w:r>
+        <w:t xml:space="preserve"> implementación de </w:t>
+      </w:r>
+      <w:bookmarkStart w:id="3" w:name="_GoBack"/>
+      <w:bookmarkEnd w:id="3"/>
+      <w:r>
+        <w:t>software. Donde esto permite cumplir los objetivos del proyecto como calidad, tiempo y costos esperados.</w:t>
       </w:r>
     </w:p>
     <w:p>
@@ -2153,8 +2173,8 @@
       </w:r>
     </w:p>
     <w:p>
-      <w:bookmarkStart w:id="3" w:name="_2et92p0" w:colFirst="0" w:colLast="0"/>
-      <w:bookmarkEnd w:id="3"/>
+      <w:bookmarkStart w:id="4" w:name="_2et92p0" w:colFirst="0" w:colLast="0"/>
+      <w:bookmarkEnd w:id="4"/>
       <w:r>
         <w:t xml:space="preserve">En el proceso se realiza la sistemática de las actividades de análisis, integración, construcción e integración y pruebas de software modificados nuevos según con los requisitos </w:t>
       </w:r>
@@ -2428,8 +2448,6 @@
         </w:rPr>
         <w:tab/>
       </w:r>
-      <w:bookmarkStart w:id="4" w:name="_GoBack"/>
-      <w:bookmarkEnd w:id="4"/>
     </w:p>
     <w:p>
       <w:pPr>
@@ -2529,6 +2547,7 @@
         <w:rPr>
           <w:b/>
         </w:rPr>
+        <w:lastRenderedPageBreak/>
         <w:t xml:space="preserve">Adecuar las características seleccionadas a los tiempos y contexto del proyecto </w:t>
       </w:r>
     </w:p>
@@ -2539,7 +2558,6 @@
       <w:bookmarkStart w:id="5" w:name="_tyjcwt" w:colFirst="0" w:colLast="0"/>
       <w:bookmarkEnd w:id="5"/>
       <w:r>
-        <w:lastRenderedPageBreak/>
         <w:t xml:space="preserve">Se llevó a cabo la realización de los artefactos </w:t>
       </w:r>
       <w:r>
@@ -2936,6 +2954,7 @@
           <w:bCs/>
           <w:color w:val="000000"/>
         </w:rPr>
+        <w:lastRenderedPageBreak/>
         <w:t xml:space="preserve">A </w:t>
       </w:r>
       <w:r>
@@ -3013,7 +3032,6 @@
           <w:bCs/>
           <w:color w:val="000000"/>
         </w:rPr>
-        <w:lastRenderedPageBreak/>
         <w:t>Plan del proyecto</w:t>
       </w:r>
       <w:r>
@@ -3580,7 +3598,14 @@
         <w:rPr>
           <w:color w:val="000000"/>
         </w:rPr>
-        <w:t xml:space="preserve"> el estándar para </w:t>
+        <w:t xml:space="preserve"> el estándar </w:t>
+      </w:r>
+      <w:r>
+        <w:rPr>
+          <w:color w:val="000000"/>
+        </w:rPr>
+        <w:lastRenderedPageBreak/>
+        <w:t xml:space="preserve">para </w:t>
       </w:r>
       <w:r>
         <w:rPr>
@@ -3664,14 +3689,7 @@
         <w:rPr>
           <w:color w:val="000000"/>
         </w:rPr>
-        <w:t xml:space="preserve">e optó no incluir </w:t>
-      </w:r>
-      <w:r>
-        <w:rPr>
-          <w:color w:val="000000"/>
-        </w:rPr>
-        <w:lastRenderedPageBreak/>
-        <w:t>el artefacto de Copia de seguridad, ya que no se veía necesario tener un repositorio adicional como copia del repositorio principal.</w:t>
+        <w:t>e optó no incluir el artefacto de Copia de seguridad, ya que no se veía necesario tener un repositorio adicional como copia del repositorio principal.</w:t>
       </w:r>
       <w:r>
         <w:rPr>
@@ -4037,7 +4055,14 @@
         <w:rPr>
           <w:color w:val="000000"/>
         </w:rPr>
-        <w:t xml:space="preserve"> fase, actividad, fecha final esperada, fecha de revisión, estado de las tareas actuales (pendiente y completada), fecha de entrega real, cantidad de días esperados, cantidad de días reales y observaciones.</w:t>
+        <w:t xml:space="preserve"> fase, actividad, fecha final esperada, fecha de revisión, estado de las tareas actuales (pendiente y completada), fecha </w:t>
+      </w:r>
+      <w:r>
+        <w:rPr>
+          <w:color w:val="000000"/>
+        </w:rPr>
+        <w:lastRenderedPageBreak/>
+        <w:t>de entrega real, cantidad de días esperados, cantidad de días reales y observaciones.</w:t>
       </w:r>
     </w:p>
     <w:p>
@@ -4056,7 +4081,6 @@
         <w:rPr>
           <w:b/>
         </w:rPr>
-        <w:lastRenderedPageBreak/>
         <w:t>Solicitud de cambio</w:t>
       </w:r>
       <w:r>
@@ -8918,7 +8942,7 @@
 </file>
 
 <file path=customXml/itemProps1.xml><?xml version="1.0" encoding="utf-8"?>
-<ds:datastoreItem xmlns:ds="http://schemas.openxmlformats.org/officeDocument/2006/customXml" ds:itemID="{D20A74C5-8F29-4BBC-BCD9-74A5A2D5700D}">
+<ds:datastoreItem xmlns:ds="http://schemas.openxmlformats.org/officeDocument/2006/customXml" ds:itemID="{A324F20D-467F-4209-A21C-62B9FFC83886}">
   <ds:schemaRefs>
     <ds:schemaRef ds:uri="http://schemas.openxmlformats.org/officeDocument/2006/bibliography"/>
   </ds:schemaRefs>

</xml_diff>

<commit_message>
Cambios de redacción del Artículo para la ponencia ECE2I
</commit_message>
<xml_diff>
--- a/Documentos de ponencias en eventos/Encuentro ECE2I/Artículo para ponencia en ECE2I - Gestión del proyecto.docx
+++ b/Documentos de ponencias en eventos/Encuentro ECE2I/Artículo para ponencia en ECE2I - Gestión del proyecto.docx
@@ -323,14 +323,12 @@
       </w:pPr>
       <w:bookmarkStart w:id="0" w:name="_gjdgxs" w:colFirst="0" w:colLast="0"/>
       <w:bookmarkEnd w:id="0"/>
-      <w:proofErr w:type="spellStart"/>
       <w:r>
         <w:rPr>
           <w:lang w:val="en-US"/>
         </w:rPr>
         <w:t>Introducción</w:t>
       </w:r>
-      <w:proofErr w:type="spellEnd"/>
     </w:p>
     <w:p>
       <w:pPr>
@@ -526,7 +524,7 @@
     </w:p>
     <w:p>
       <w:r>
-        <w:t xml:space="preserve">Es una norma ISO bajo el título </w:t>
+        <w:t xml:space="preserve">Es una norma  bajo el título </w:t>
       </w:r>
       <w:r>
         <w:t>“</w:t>
@@ -544,7 +542,10 @@
         <w:t>”</w:t>
       </w:r>
       <w:r>
-        <w:t>. La norma se basa en subconjuntos de elementos normativos apropiados, conocidos como perfiles VSE. El propósito de los perfiles VSE es definir un subconjunto de normas internacionales para el contexto de VSE</w:t>
+        <w:t xml:space="preserve"> y</w:t>
+      </w:r>
+      <w:r>
+        <w:t xml:space="preserve"> se basa en subconjuntos de elementos normativos apropiados, conocidos como perfiles VSE. El propósito de los perfiles VSE es definir un subconjunto de normas internacionales para el contexto de VSE</w:t>
       </w:r>
       <w:r>
         <w:t xml:space="preserve"> </w:t>
@@ -571,7 +572,37 @@
     <w:p/>
     <w:p>
       <w:r>
-        <w:t>La norma se desarrolló para mejorar la calidad del software que presentan servicios, además de estos mejoro los procesos de rendimiento de empresas pequeñas como medianas(pymes), donde puedan contar con los mismos niveles de competitividad en mercado de las grandes industrias. La ISO/IEC 29110 se encuentra dividido en 5 parte donde está dirigido un público objetivo</w:t>
+        <w:t xml:space="preserve">La norma se desarrolló para mejorar la calidad del software </w:t>
+      </w:r>
+      <w:r>
+        <w:t>ayudando en el rendimiento de los productos en</w:t>
+      </w:r>
+      <w:r>
+        <w:t xml:space="preserve">  </w:t>
+      </w:r>
+      <w:r>
+        <w:t>pymes</w:t>
+      </w:r>
+      <w:r>
+        <w:t>, donde puedan contar con los mismos niveles de competitividad en mercado de las grandes industrias. La ISO/IEC 29110 se encuentra dividid</w:t>
+      </w:r>
+      <w:r>
+        <w:t>a</w:t>
+      </w:r>
+      <w:r>
+        <w:t xml:space="preserve"> en 5 parte</w:t>
+      </w:r>
+      <w:r>
+        <w:t>s</w:t>
+      </w:r>
+      <w:r>
+        <w:t xml:space="preserve"> d</w:t>
+      </w:r>
+      <w:r>
+        <w:t>e acuerdo a un</w:t>
+      </w:r>
+      <w:r>
+        <w:t xml:space="preserve"> público objetivo</w:t>
       </w:r>
       <w:r>
         <w:t xml:space="preserve"> </w:t>
@@ -1135,25 +1166,45 @@
     <w:p/>
     <w:p>
       <w:r>
-        <w:t xml:space="preserve">La norma proporciona procesos de </w:t>
-      </w:r>
-      <w:r>
-        <w:rPr>
-          <w:i/>
-        </w:rPr>
-        <w:t>gestión de proyectos</w:t>
-      </w:r>
-      <w:r>
-        <w:t xml:space="preserve"> e </w:t>
-      </w:r>
-      <w:r>
-        <w:rPr>
-          <w:i/>
-        </w:rPr>
-        <w:t>implementación de software</w:t>
-      </w:r>
-      <w:r>
-        <w:t xml:space="preserve">, las prácticas que integran están basadas en la selección de la ISO/IEC 12207:2008, bajo el título </w:t>
+        <w:t xml:space="preserve">El estándar define </w:t>
+      </w:r>
+      <w:r>
+        <w:t xml:space="preserve">los procesos </w:t>
+      </w:r>
+      <w:r>
+        <w:t xml:space="preserve">de </w:t>
+      </w:r>
+      <w:r>
+        <w:rPr>
+          <w:iCs/>
+        </w:rPr>
+        <w:t xml:space="preserve">gestión de proyectos </w:t>
+      </w:r>
+      <w:r>
+        <w:rPr>
+          <w:iCs/>
+        </w:rPr>
+        <w:t xml:space="preserve">y desarrollo </w:t>
+      </w:r>
+      <w:r>
+        <w:rPr>
+          <w:iCs/>
+        </w:rPr>
+        <w:t>de software</w:t>
+      </w:r>
+      <w:r>
+        <w:rPr>
+          <w:iCs/>
+        </w:rPr>
+        <w:t>,</w:t>
+      </w:r>
+      <w:bookmarkStart w:id="2" w:name="_GoBack"/>
+      <w:bookmarkEnd w:id="2"/>
+      <w:r>
+        <w:t xml:space="preserve"> y </w:t>
+      </w:r>
+      <w:r>
+        <w:t xml:space="preserve">las prácticas que integran están basadas en la selección de la ISO/IEC 12207:2008, bajo el título </w:t>
       </w:r>
       <w:r>
         <w:t>“</w:t>
@@ -1999,8 +2050,8 @@
           <w:szCs w:val="24"/>
         </w:rPr>
       </w:pPr>
-      <w:bookmarkStart w:id="2" w:name="_3znysh7" w:colFirst="0" w:colLast="0"/>
-      <w:bookmarkEnd w:id="2"/>
+      <w:bookmarkStart w:id="3" w:name="_3znysh7" w:colFirst="0" w:colLast="0"/>
+      <w:bookmarkEnd w:id="3"/>
       <w:r>
         <w:rPr>
           <w:color w:val="auto"/>
@@ -2108,7 +2159,7 @@
     <w:p>
       <w:r>
         <w:lastRenderedPageBreak/>
-        <w:t xml:space="preserve">El proceso de gestión tiene como propósito de </w:t>
+        <w:t xml:space="preserve">El proceso de gestión tiene como propósito  </w:t>
       </w:r>
       <w:r>
         <w:t>administrar</w:t>
@@ -2120,18 +2171,31 @@
         <w:t xml:space="preserve">jerárquica </w:t>
       </w:r>
       <w:r>
-        <w:t>las tareas del proyecto de</w:t>
-      </w:r>
-      <w:r>
-        <w:t>l proceso de</w:t>
-      </w:r>
-      <w:r>
-        <w:t xml:space="preserve"> implementación de </w:t>
-      </w:r>
-      <w:bookmarkStart w:id="3" w:name="_GoBack"/>
-      <w:bookmarkEnd w:id="3"/>
-      <w:r>
-        <w:t>software. Donde esto permite cumplir los objetivos del proyecto como calidad, tiempo y costos esperados.</w:t>
+        <w:t>las tareas del proyecto</w:t>
+      </w:r>
+      <w:r>
+        <w:t xml:space="preserve"> de</w:t>
+      </w:r>
+      <w:r>
+        <w:t xml:space="preserve"> implementación de software permit</w:t>
+      </w:r>
+      <w:r>
+        <w:t>iendo</w:t>
+      </w:r>
+      <w:r>
+        <w:t xml:space="preserve"> cumplir</w:t>
+      </w:r>
+      <w:r>
+        <w:t xml:space="preserve"> con</w:t>
+      </w:r>
+      <w:r>
+        <w:t xml:space="preserve"> los objetivos </w:t>
+      </w:r>
+      <w:r>
+        <w:t xml:space="preserve">básicos de </w:t>
+      </w:r>
+      <w:r>
+        <w:t>calidad, tiempo y costos esperados.</w:t>
       </w:r>
     </w:p>
     <w:p>
@@ -2176,7 +2240,25 @@
       <w:bookmarkStart w:id="4" w:name="_2et92p0" w:colFirst="0" w:colLast="0"/>
       <w:bookmarkEnd w:id="4"/>
       <w:r>
-        <w:t xml:space="preserve">En el proceso se realiza la sistemática de las actividades de análisis, integración, construcción e integración y pruebas de software modificados nuevos según con los requisitos </w:t>
+        <w:t>En e</w:t>
+      </w:r>
+      <w:r>
+        <w:t>ste</w:t>
+      </w:r>
+      <w:r>
+        <w:t xml:space="preserve"> proceso se realiza </w:t>
+      </w:r>
+      <w:r>
+        <w:t>de manera</w:t>
+      </w:r>
+      <w:r>
+        <w:t xml:space="preserve"> sistemática</w:t>
+      </w:r>
+      <w:r>
+        <w:t xml:space="preserve"> </w:t>
+      </w:r>
+      <w:r>
+        <w:t xml:space="preserve">las actividades de análisis, integración, construcción e integración y pruebas de software modificados nuevos según con los requisitos </w:t>
       </w:r>
       <w:r>
         <w:rPr>
@@ -2214,7 +2296,19 @@
     </w:p>
     <w:p>
       <w:r>
-        <w:t>Para la implementación del software tiene las siguientes actividades:</w:t>
+        <w:t>Para la implementación del software</w:t>
+      </w:r>
+      <w:r>
+        <w:t xml:space="preserve"> se</w:t>
+      </w:r>
+      <w:r>
+        <w:t xml:space="preserve"> tiene</w:t>
+      </w:r>
+      <w:r>
+        <w:t>n</w:t>
+      </w:r>
+      <w:r>
+        <w:t xml:space="preserve"> las siguientes actividades:</w:t>
       </w:r>
       <w:r>
         <w:t xml:space="preserve"> </w:t>
@@ -2764,7 +2858,19 @@
         <w:rPr>
           <w:color w:val="000000"/>
         </w:rPr>
-        <w:t>Se ejecuta todo lo que se estipulo en el plan de proyecto y además de esto también se involucra los siguientes artefactos: acta de reunión, registro de estado de progreso y solicitud de cambio.</w:t>
+        <w:t>Se ejecuta todo lo que se estipul</w:t>
+      </w:r>
+      <w:r>
+        <w:rPr>
+          <w:color w:val="000000"/>
+        </w:rPr>
+        <w:t>ó</w:t>
+      </w:r>
+      <w:r>
+        <w:rPr>
+          <w:color w:val="000000"/>
+        </w:rPr>
+        <w:t xml:space="preserve"> en el plan de proyecto y además de esto también se involucra los siguientes artefactos: acta de reunión, registro de estado de progreso y solicitud de cambio.</w:t>
       </w:r>
     </w:p>
     <w:p>
@@ -3449,7 +3555,21 @@
           <w:bCs/>
           <w:color w:val="000000"/>
         </w:rPr>
-        <w:t xml:space="preserve">se identifica las actividades establecidas para realizar una corrección </w:t>
+        <w:t>se identifica</w:t>
+      </w:r>
+      <w:r>
+        <w:rPr>
+          <w:bCs/>
+          <w:color w:val="000000"/>
+        </w:rPr>
+        <w:t xml:space="preserve">n </w:t>
+      </w:r>
+      <w:r>
+        <w:rPr>
+          <w:bCs/>
+          <w:color w:val="000000"/>
+        </w:rPr>
+        <w:t xml:space="preserve">las actividades establecidas para realizar una corrección </w:t>
       </w:r>
     </w:p>
     <w:p>
@@ -3811,7 +3931,7 @@
         <w:rPr>
           <w:color w:val="000000"/>
         </w:rPr>
-        <w:t>aquí se consta de los siguientes campos: descripción del producto, requisito general, descripción del alcance, entregables, duración estimada de las tareas del proyecto, calendario de las tareas del proyecto, entre otros</w:t>
+        <w:t>consta de los siguientes campos: descripción del producto, requisito general, descripción del alcance, entregables, duración estimada de las tareas del proyecto, calendario de las tareas del proyecto, entre otros</w:t>
       </w:r>
       <w:r>
         <w:rPr>
@@ -3904,13 +4024,13 @@
         <w:rPr>
           <w:color w:val="000000"/>
         </w:rPr>
-        <w:t xml:space="preserve"> A</w:t>
-      </w:r>
-      <w:r>
-        <w:rPr>
-          <w:color w:val="000000"/>
-        </w:rPr>
-        <w:t>quí se consta de los siguientes ítems: fecha, lugar, duración, lista de verificación entre otros</w:t>
+        <w:t xml:space="preserve"> </w:t>
+      </w:r>
+      <w:r>
+        <w:rPr>
+          <w:color w:val="000000"/>
+        </w:rPr>
+        <w:t>consta de los siguientes ítems: fecha, lugar, duración, lista de verificación entre otros</w:t>
       </w:r>
       <w:r>
         <w:rPr>
@@ -4005,7 +4125,13 @@
         <w:t xml:space="preserve">. </w:t>
       </w:r>
       <w:r>
-        <w:t>tiene los siguientes campos: propósito de la reunión, asistentes, fecha, lugar de celebración, lo logrado, acuerdos, próxima reunión (si la hubiera).</w:t>
+        <w:t xml:space="preserve">tiene los siguientes campos: propósito de la reunión, asistentes, fecha, lugar de </w:t>
+      </w:r>
+      <w:r>
+        <w:t>reunión</w:t>
+      </w:r>
+      <w:r>
+        <w:t>, lo logrado, acuerdos, próxima reunión (si la hubiera).</w:t>
       </w:r>
     </w:p>
     <w:p>
@@ -4049,20 +4175,41 @@
           <w:bCs/>
           <w:color w:val="000000"/>
         </w:rPr>
-        <w:t>En el estado de campo cuentas con ciertos requisitos como:</w:t>
-      </w:r>
-      <w:r>
-        <w:rPr>
-          <w:color w:val="000000"/>
-        </w:rPr>
-        <w:t xml:space="preserve"> fase, actividad, fecha final esperada, fecha de revisión, estado de las tareas actuales (pendiente y completada), fecha </w:t>
+        <w:t>se</w:t>
+      </w:r>
+      <w:r>
+        <w:rPr>
+          <w:bCs/>
+          <w:color w:val="000000"/>
+        </w:rPr>
+        <w:t xml:space="preserve"> </w:t>
+      </w:r>
+      <w:r>
+        <w:rPr>
+          <w:bCs/>
+          <w:color w:val="000000"/>
+        </w:rPr>
+        <w:t>registra los avances con los siguiente datos</w:t>
+      </w:r>
+      <w:r>
+        <w:rPr>
+          <w:bCs/>
+          <w:color w:val="000000"/>
+        </w:rPr>
+        <w:t>:</w:t>
+      </w:r>
+      <w:r>
+        <w:rPr>
+          <w:color w:val="000000"/>
+        </w:rPr>
+        <w:t xml:space="preserve"> fase, actividad, fecha final esperada, fecha de revisión, estado de las tareas actuales (pendiente y completada), fecha de entrega </w:t>
       </w:r>
       <w:r>
         <w:rPr>
           <w:color w:val="000000"/>
         </w:rPr>
         <w:lastRenderedPageBreak/>
-        <w:t>de entrega real, cantidad de días esperados, cantidad de días reales y observaciones.</w:t>
+        <w:t>real, cantidad de días esperados, cantidad de días reales y observaciones.</w:t>
       </w:r>
     </w:p>
     <w:p>
@@ -8942,7 +9089,7 @@
 </file>
 
 <file path=customXml/itemProps1.xml><?xml version="1.0" encoding="utf-8"?>
-<ds:datastoreItem xmlns:ds="http://schemas.openxmlformats.org/officeDocument/2006/customXml" ds:itemID="{A324F20D-467F-4209-A21C-62B9FFC83886}">
+<ds:datastoreItem xmlns:ds="http://schemas.openxmlformats.org/officeDocument/2006/customXml" ds:itemID="{EF51D762-1DC5-4F56-89DA-F630AA61DC64}">
   <ds:schemaRefs>
     <ds:schemaRef ds:uri="http://schemas.openxmlformats.org/officeDocument/2006/bibliography"/>
   </ds:schemaRefs>

</xml_diff>

<commit_message>
Cambios en el documento de grado y artículo ECE2I
Se está cambiando el marco de referencia, resumiendolo y redactandolo con palabras propias para reducirlo en menos páginas.
</commit_message>
<xml_diff>
--- a/Documentos de ponencias en eventos/Encuentro ECE2I/Artículo para ponencia en ECE2I - Gestión del proyecto.docx
+++ b/Documentos de ponencias en eventos/Encuentro ECE2I/Artículo para ponencia en ECE2I - Gestión del proyecto.docx
@@ -524,7 +524,7 @@
     </w:p>
     <w:p>
       <w:r>
-        <w:t xml:space="preserve">Es una norma  bajo el título </w:t>
+        <w:t xml:space="preserve">Es una norma bajo el título </w:t>
       </w:r>
       <w:r>
         <w:t>“</w:t>
@@ -578,7 +578,7 @@
         <w:t>ayudando en el rendimiento de los productos en</w:t>
       </w:r>
       <w:r>
-        <w:t xml:space="preserve">  </w:t>
+        <w:t xml:space="preserve"> </w:t>
       </w:r>
       <w:r>
         <w:t>pymes</w:t>
@@ -1198,8 +1198,6 @@
         </w:rPr>
         <w:t>,</w:t>
       </w:r>
-      <w:bookmarkStart w:id="2" w:name="_GoBack"/>
-      <w:bookmarkEnd w:id="2"/>
       <w:r>
         <w:t xml:space="preserve"> y </w:t>
       </w:r>
@@ -2050,8 +2048,8 @@
           <w:szCs w:val="24"/>
         </w:rPr>
       </w:pPr>
-      <w:bookmarkStart w:id="3" w:name="_3znysh7" w:colFirst="0" w:colLast="0"/>
-      <w:bookmarkEnd w:id="3"/>
+      <w:bookmarkStart w:id="2" w:name="_3znysh7" w:colFirst="0" w:colLast="0"/>
+      <w:bookmarkEnd w:id="2"/>
       <w:r>
         <w:rPr>
           <w:color w:val="auto"/>
@@ -2159,7 +2157,7 @@
     <w:p>
       <w:r>
         <w:lastRenderedPageBreak/>
-        <w:t xml:space="preserve">El proceso de gestión tiene como propósito  </w:t>
+        <w:t xml:space="preserve">El proceso de gestión tiene como propósito </w:t>
       </w:r>
       <w:r>
         <w:t>administrar</w:t>
@@ -2237,8 +2235,8 @@
       </w:r>
     </w:p>
     <w:p>
-      <w:bookmarkStart w:id="4" w:name="_2et92p0" w:colFirst="0" w:colLast="0"/>
-      <w:bookmarkEnd w:id="4"/>
+      <w:bookmarkStart w:id="3" w:name="_2et92p0" w:colFirst="0" w:colLast="0"/>
+      <w:bookmarkEnd w:id="3"/>
       <w:r>
         <w:t>En e</w:t>
       </w:r>
@@ -2649,36 +2647,36 @@
       <w:pPr>
         <w:ind w:left="360"/>
       </w:pPr>
-      <w:bookmarkStart w:id="5" w:name="_tyjcwt" w:colFirst="0" w:colLast="0"/>
+      <w:bookmarkStart w:id="4" w:name="_tyjcwt" w:colFirst="0" w:colLast="0"/>
+      <w:bookmarkEnd w:id="4"/>
+      <w:r>
+        <w:t xml:space="preserve">Se llevó a cabo la realización de los artefactos </w:t>
+      </w:r>
+      <w:r>
+        <w:t xml:space="preserve">que se consideran </w:t>
+      </w:r>
+      <w:r>
+        <w:t>necesario</w:t>
+      </w:r>
+      <w:r>
+        <w:t xml:space="preserve">s y se excluyen otros, con el fin de </w:t>
+      </w:r>
+      <w:r>
+        <w:t xml:space="preserve">ajustarse </w:t>
+      </w:r>
+      <w:r>
+        <w:t>a los tiempos del proyecto</w:t>
+      </w:r>
+      <w:r>
+        <w:t>.</w:t>
+      </w:r>
+    </w:p>
+    <w:p>
+      <w:pPr>
+        <w:pStyle w:val="Ttulo1"/>
+      </w:pPr>
+      <w:bookmarkStart w:id="5" w:name="_3dy6vkm" w:colFirst="0" w:colLast="0"/>
       <w:bookmarkEnd w:id="5"/>
-      <w:r>
-        <w:t xml:space="preserve">Se llevó a cabo la realización de los artefactos </w:t>
-      </w:r>
-      <w:r>
-        <w:t xml:space="preserve">que se consideran </w:t>
-      </w:r>
-      <w:r>
-        <w:t>necesario</w:t>
-      </w:r>
-      <w:r>
-        <w:t xml:space="preserve">s y se excluyen otros, con el fin de </w:t>
-      </w:r>
-      <w:r>
-        <w:t xml:space="preserve">ajustarse </w:t>
-      </w:r>
-      <w:r>
-        <w:t>a los tiempos del proyecto</w:t>
-      </w:r>
-      <w:r>
-        <w:t>.</w:t>
-      </w:r>
-    </w:p>
-    <w:p>
-      <w:pPr>
-        <w:pStyle w:val="Ttulo1"/>
-      </w:pPr>
-      <w:bookmarkStart w:id="6" w:name="_3dy6vkm" w:colFirst="0" w:colLast="0"/>
-      <w:bookmarkEnd w:id="6"/>
       <w:r>
         <w:t>Capítulo 3: Resultados y conclusiones</w:t>
       </w:r>
@@ -3440,7 +3438,7 @@
       <w:pPr>
         <w:numPr>
           <w:ilvl w:val="0"/>
-          <w:numId w:val="6"/>
+          <w:numId w:val="7"/>
         </w:numPr>
         <w:pBdr>
           <w:top w:val="nil"/>
@@ -3449,12 +3447,15 @@
           <w:right w:val="nil"/>
           <w:between w:val="nil"/>
         </w:pBdr>
-        <w:ind w:left="1080"/>
-        <w:rPr>
-          <w:b/>
-          <w:color w:val="000000"/>
-        </w:rPr>
-      </w:pPr>
+        <w:ind w:left="1800"/>
+        <w:rPr>
+          <w:b/>
+          <w:bCs/>
+          <w:color w:val="000000"/>
+        </w:rPr>
+      </w:pPr>
+      <w:bookmarkStart w:id="6" w:name="_GoBack"/>
+      <w:bookmarkEnd w:id="6"/>
       <w:r>
         <w:rPr>
           <w:b/>
@@ -9089,7 +9090,7 @@
 </file>
 
 <file path=customXml/itemProps1.xml><?xml version="1.0" encoding="utf-8"?>
-<ds:datastoreItem xmlns:ds="http://schemas.openxmlformats.org/officeDocument/2006/customXml" ds:itemID="{EF51D762-1DC5-4F56-89DA-F630AA61DC64}">
+<ds:datastoreItem xmlns:ds="http://schemas.openxmlformats.org/officeDocument/2006/customXml" ds:itemID="{8C1BC605-DEFD-496B-BF66-9396DD7CC1E9}">
   <ds:schemaRefs>
     <ds:schemaRef ds:uri="http://schemas.openxmlformats.org/officeDocument/2006/bibliography"/>
   </ds:schemaRefs>

</xml_diff>

<commit_message>
Cmabios varios en el Artículo del ECE2I
</commit_message>
<xml_diff>
--- a/Documentos de ponencias en eventos/Encuentro ECE2I/Artículo para ponencia en ECE2I - Gestión del proyecto.docx
+++ b/Documentos de ponencias en eventos/Encuentro ECE2I/Artículo para ponencia en ECE2I - Gestión del proyecto.docx
@@ -1223,7 +1223,15 @@
         <w:t xml:space="preserve">, </w:t>
       </w:r>
       <w:r>
-        <w:t>presentado los productos y documentos requeridos en cada etapa</w:t>
+        <w:t>presenta</w:t>
+      </w:r>
+      <w:r>
+        <w:t>n</w:t>
+      </w:r>
+      <w:bookmarkStart w:id="2" w:name="_GoBack"/>
+      <w:bookmarkEnd w:id="2"/>
+      <w:r>
+        <w:t>do los productos y documentos requeridos en cada etapa</w:t>
       </w:r>
       <w:r>
         <w:t xml:space="preserve"> </w:t>
@@ -2048,8 +2056,8 @@
           <w:szCs w:val="24"/>
         </w:rPr>
       </w:pPr>
-      <w:bookmarkStart w:id="2" w:name="_3znysh7" w:colFirst="0" w:colLast="0"/>
-      <w:bookmarkEnd w:id="2"/>
+      <w:bookmarkStart w:id="3" w:name="_3znysh7" w:colFirst="0" w:colLast="0"/>
+      <w:bookmarkEnd w:id="3"/>
       <w:r>
         <w:rPr>
           <w:color w:val="auto"/>
@@ -2235,8 +2243,8 @@
       </w:r>
     </w:p>
     <w:p>
-      <w:bookmarkStart w:id="3" w:name="_2et92p0" w:colFirst="0" w:colLast="0"/>
-      <w:bookmarkEnd w:id="3"/>
+      <w:bookmarkStart w:id="4" w:name="_2et92p0" w:colFirst="0" w:colLast="0"/>
+      <w:bookmarkEnd w:id="4"/>
       <w:r>
         <w:t>En e</w:t>
       </w:r>
@@ -2647,8 +2655,8 @@
       <w:pPr>
         <w:ind w:left="360"/>
       </w:pPr>
-      <w:bookmarkStart w:id="4" w:name="_tyjcwt" w:colFirst="0" w:colLast="0"/>
-      <w:bookmarkEnd w:id="4"/>
+      <w:bookmarkStart w:id="5" w:name="_tyjcwt" w:colFirst="0" w:colLast="0"/>
+      <w:bookmarkEnd w:id="5"/>
       <w:r>
         <w:t xml:space="preserve">Se llevó a cabo la realización de los artefactos </w:t>
       </w:r>
@@ -2675,8 +2683,8 @@
       <w:pPr>
         <w:pStyle w:val="Ttulo1"/>
       </w:pPr>
-      <w:bookmarkStart w:id="5" w:name="_3dy6vkm" w:colFirst="0" w:colLast="0"/>
-      <w:bookmarkEnd w:id="5"/>
+      <w:bookmarkStart w:id="6" w:name="_3dy6vkm" w:colFirst="0" w:colLast="0"/>
+      <w:bookmarkEnd w:id="6"/>
       <w:r>
         <w:t>Capítulo 3: Resultados y conclusiones</w:t>
       </w:r>
@@ -3454,8 +3462,6 @@
           <w:color w:val="000000"/>
         </w:rPr>
       </w:pPr>
-      <w:bookmarkStart w:id="6" w:name="_GoBack"/>
-      <w:bookmarkEnd w:id="6"/>
       <w:r>
         <w:rPr>
           <w:b/>
@@ -7877,7 +7883,7 @@
       </w:pPr>
     </w:pPrDefault>
   </w:docDefaults>
-  <w:latentStyles w:defLockedState="0" w:defUIPriority="99" w:defSemiHidden="0" w:defUnhideWhenUsed="0" w:defQFormat="0" w:count="376">
+  <w:latentStyles w:defLockedState="0" w:defUIPriority="99" w:defSemiHidden="0" w:defUnhideWhenUsed="0" w:defQFormat="0" w:count="377">
     <w:lsdException w:name="Normal" w:uiPriority="0" w:qFormat="1"/>
     <w:lsdException w:name="heading 1" w:uiPriority="9" w:qFormat="1"/>
     <w:lsdException w:name="heading 2" w:semiHidden="1" w:uiPriority="9" w:unhideWhenUsed="1" w:qFormat="1"/>
@@ -7983,7 +7989,6 @@
     <w:lsdException w:name="HTML Sample" w:semiHidden="1" w:unhideWhenUsed="1"/>
     <w:lsdException w:name="HTML Typewriter" w:semiHidden="1" w:unhideWhenUsed="1"/>
     <w:lsdException w:name="HTML Variable" w:semiHidden="1" w:unhideWhenUsed="1"/>
-    <w:lsdException w:name="Normal Table" w:semiHidden="1" w:unhideWhenUsed="1"/>
     <w:lsdException w:name="annotation subject" w:semiHidden="1" w:unhideWhenUsed="1"/>
     <w:lsdException w:name="No List" w:semiHidden="1" w:unhideWhenUsed="1"/>
     <w:lsdException w:name="Outline List 1" w:semiHidden="1" w:unhideWhenUsed="1"/>
@@ -8030,10 +8035,8 @@
     <w:lsdException w:name="Table Subtle 2" w:semiHidden="1" w:unhideWhenUsed="1"/>
     <w:lsdException w:name="Table Web 1" w:semiHidden="1" w:unhideWhenUsed="1"/>
     <w:lsdException w:name="Table Web 2" w:semiHidden="1" w:unhideWhenUsed="1"/>
-    <w:lsdException w:name="Table Web 3" w:semiHidden="1" w:unhideWhenUsed="1"/>
     <w:lsdException w:name="Balloon Text" w:semiHidden="1" w:unhideWhenUsed="1"/>
     <w:lsdException w:name="Table Grid" w:uiPriority="39"/>
-    <w:lsdException w:name="Table Theme" w:semiHidden="1" w:unhideWhenUsed="1"/>
     <w:lsdException w:name="Placeholder Text" w:semiHidden="1"/>
     <w:lsdException w:name="No Spacing" w:uiPriority="1" w:qFormat="1"/>
     <w:lsdException w:name="Light Shading" w:uiPriority="60"/>
@@ -8254,6 +8257,7 @@
     <w:lsdException w:name="Hashtag" w:semiHidden="1" w:unhideWhenUsed="1"/>
     <w:lsdException w:name="Unresolved Mention" w:semiHidden="1" w:unhideWhenUsed="1"/>
     <w:lsdException w:name="Smart Link" w:semiHidden="1" w:unhideWhenUsed="1"/>
+    <w:lsdException w:name="Smart Link Error" w:semiHidden="1" w:unhideWhenUsed="1"/>
   </w:latentStyles>
   <w:style w:type="paragraph" w:default="1" w:styleId="Normal">
     <w:name w:val="Normal"/>
@@ -9090,7 +9094,7 @@
 </file>
 
 <file path=customXml/itemProps1.xml><?xml version="1.0" encoding="utf-8"?>
-<ds:datastoreItem xmlns:ds="http://schemas.openxmlformats.org/officeDocument/2006/customXml" ds:itemID="{8C1BC605-DEFD-496B-BF66-9396DD7CC1E9}">
+<ds:datastoreItem xmlns:ds="http://schemas.openxmlformats.org/officeDocument/2006/customXml" ds:itemID="{9BCE7E1E-2675-4F22-9668-87198C6E6156}">
   <ds:schemaRefs>
     <ds:schemaRef ds:uri="http://schemas.openxmlformats.org/officeDocument/2006/bibliography"/>
   </ds:schemaRefs>

</xml_diff>